<commit_message>
changed files from atyas
</commit_message>
<xml_diff>
--- a/MCS_project_sem_III/documentation_rough.docx
+++ b/MCS_project_sem_III/documentation_rough.docx
@@ -173,7 +173,7 @@
         <w:pStyle w:val="Normal"/>
         <w:numPr>
           <w:ilvl w:val="0"/>
-          <w:numId w:val="1"/>
+          <w:numId w:val="2"/>
         </w:numPr>
         <w:spacing w:lineRule="auto" w:line="240" w:beforeAutospacing="1" w:after="210"/>
         <w:ind w:left="450" w:hanging="360"/>
@@ -199,7 +199,7 @@
         <w:pStyle w:val="Normal"/>
         <w:numPr>
           <w:ilvl w:val="0"/>
-          <w:numId w:val="1"/>
+          <w:numId w:val="2"/>
         </w:numPr>
         <w:spacing w:lineRule="auto" w:line="240" w:before="0" w:after="210"/>
         <w:ind w:left="450" w:hanging="360"/>
@@ -225,7 +225,7 @@
         <w:pStyle w:val="Normal"/>
         <w:numPr>
           <w:ilvl w:val="0"/>
-          <w:numId w:val="1"/>
+          <w:numId w:val="2"/>
         </w:numPr>
         <w:spacing w:lineRule="auto" w:line="240" w:before="0" w:after="210"/>
         <w:ind w:left="450" w:hanging="360"/>
@@ -251,7 +251,7 @@
         <w:pStyle w:val="Normal"/>
         <w:numPr>
           <w:ilvl w:val="0"/>
-          <w:numId w:val="1"/>
+          <w:numId w:val="2"/>
         </w:numPr>
         <w:spacing w:lineRule="auto" w:line="240" w:before="0" w:after="0"/>
         <w:ind w:left="450" w:hanging="360"/>
@@ -522,6 +522,4547 @@
       <w:r>
         <w:rPr/>
         <w:t>but we are well on our way toward that goal.</w:t>
+      </w:r>
+    </w:p>
+    <w:p>
+      <w:pPr>
+        <w:pStyle w:val="Normal"/>
+        <w:spacing w:lineRule="auto" w:line="240" w:before="435" w:after="0"/>
+        <w:rPr/>
+      </w:pPr>
+      <w:r>
+        <w:rPr/>
+      </w:r>
+    </w:p>
+    <w:p>
+      <w:pPr>
+        <w:pStyle w:val="Normal"/>
+        <w:spacing w:lineRule="auto" w:line="240" w:before="435" w:after="0"/>
+        <w:rPr/>
+      </w:pPr>
+      <w:r>
+        <w:rPr/>
+      </w:r>
+    </w:p>
+    <w:p>
+      <w:pPr>
+        <w:pStyle w:val="Normal"/>
+        <w:spacing w:lineRule="auto" w:line="240" w:before="435" w:after="0"/>
+        <w:rPr/>
+      </w:pPr>
+      <w:r>
+        <w:rPr/>
+      </w:r>
+    </w:p>
+    <w:p>
+      <w:pPr>
+        <w:pStyle w:val="Normal"/>
+        <w:spacing w:lineRule="auto" w:line="240" w:before="435" w:after="0"/>
+        <w:rPr/>
+      </w:pPr>
+      <w:r>
+        <w:rPr/>
+        <w:t>DATA Mining</w:t>
+      </w:r>
+    </w:p>
+    <w:p>
+      <w:pPr>
+        <w:pStyle w:val="Normal"/>
+        <w:spacing w:lineRule="auto" w:line="240" w:before="435" w:after="0"/>
+        <w:rPr/>
+      </w:pPr>
+      <w:r>
+        <w:rPr/>
+        <w:drawing>
+          <wp:anchor behindDoc="0" distT="0" distB="0" distL="0" distR="0" simplePos="0" locked="0" layoutInCell="1" allowOverlap="1" relativeHeight="2">
+            <wp:simplePos x="0" y="0"/>
+            <wp:positionH relativeFrom="column">
+              <wp:align>center</wp:align>
+            </wp:positionH>
+            <wp:positionV relativeFrom="paragraph">
+              <wp:posOffset>635</wp:posOffset>
+            </wp:positionV>
+            <wp:extent cx="5943600" cy="5478780"/>
+            <wp:effectExtent l="0" t="0" r="0" b="0"/>
+            <wp:wrapSquare wrapText="largest"/>
+            <wp:docPr id="2" name="Image1" descr=""/>
+            <wp:cNvGraphicFramePr>
+              <a:graphicFrameLocks xmlns:a="http://schemas.openxmlformats.org/drawingml/2006/main" noChangeAspect="1"/>
+            </wp:cNvGraphicFramePr>
+            <a:graphic xmlns:a="http://schemas.openxmlformats.org/drawingml/2006/main">
+              <a:graphicData uri="http://schemas.openxmlformats.org/drawingml/2006/picture">
+                <pic:pic xmlns:pic="http://schemas.openxmlformats.org/drawingml/2006/picture">
+                  <pic:nvPicPr>
+                    <pic:cNvPr id="2" name="Image1" descr=""/>
+                    <pic:cNvPicPr>
+                      <a:picLocks noChangeAspect="1" noChangeArrowheads="1"/>
+                    </pic:cNvPicPr>
+                  </pic:nvPicPr>
+                  <pic:blipFill>
+                    <a:blip r:embed="rId3"/>
+                    <a:stretch>
+                      <a:fillRect/>
+                    </a:stretch>
+                  </pic:blipFill>
+                  <pic:spPr bwMode="auto">
+                    <a:xfrm>
+                      <a:off x="0" y="0"/>
+                      <a:ext cx="5943600" cy="5478780"/>
+                    </a:xfrm>
+                    <a:prstGeom prst="rect">
+                      <a:avLst/>
+                    </a:prstGeom>
+                  </pic:spPr>
+                </pic:pic>
+              </a:graphicData>
+            </a:graphic>
+          </wp:anchor>
+        </w:drawing>
+      </w:r>
+    </w:p>
+    <w:p>
+      <w:pPr>
+        <w:pStyle w:val="Normal"/>
+        <w:rPr/>
+      </w:pPr>
+      <w:r>
+        <w:rPr/>
+        <w:t>Data mining process is the discovery through large data sets of patterns, relationships and insights that guide enterprises measuring and managing where they are and predicting where they will be in the future.</w:t>
+      </w:r>
+    </w:p>
+    <w:p>
+      <w:pPr>
+        <w:pStyle w:val="Normal"/>
+        <w:rPr/>
+      </w:pPr>
+      <w:r>
+        <w:rPr/>
+      </w:r>
+    </w:p>
+    <w:p>
+      <w:pPr>
+        <w:pStyle w:val="Normal"/>
+        <w:rPr/>
+      </w:pPr>
+      <w:r>
+        <w:rPr/>
+        <w:t>Large amount of data and databases can come from various data sources and may be stored in different data warehousess. And, data mining techniques such as machine learning, artificial intelligence (AI)  and predictive modeling can be involved.</w:t>
+      </w:r>
+    </w:p>
+    <w:p>
+      <w:pPr>
+        <w:pStyle w:val="Normal"/>
+        <w:rPr/>
+      </w:pPr>
+      <w:r>
+        <w:rPr/>
+      </w:r>
+    </w:p>
+    <w:p>
+      <w:pPr>
+        <w:pStyle w:val="Normal"/>
+        <w:rPr/>
+      </w:pPr>
+      <w:r>
+        <w:rPr/>
+        <w:t>The data mining process requires commitment. But experts agree, across all industries, the data mining process is the same. And should follow a prescribed path.</w:t>
+      </w:r>
+    </w:p>
+    <w:p>
+      <w:pPr>
+        <w:pStyle w:val="Normal"/>
+        <w:rPr/>
+      </w:pPr>
+      <w:r>
+        <w:rPr/>
+      </w:r>
+    </w:p>
+    <w:p>
+      <w:pPr>
+        <w:pStyle w:val="Normal"/>
+        <w:rPr/>
+      </w:pPr>
+      <w:r>
+        <w:rPr/>
+        <w:t>Here are the 6 essential steps of the data mining process.</w:t>
+      </w:r>
+    </w:p>
+    <w:p>
+      <w:pPr>
+        <w:pStyle w:val="Normal"/>
+        <w:rPr/>
+      </w:pPr>
+      <w:r>
+        <w:rPr/>
+      </w:r>
+    </w:p>
+    <w:p>
+      <w:pPr>
+        <w:pStyle w:val="Normal"/>
+        <w:rPr/>
+      </w:pPr>
+      <w:r>
+        <w:rPr/>
+        <w:t>1. Business understanding</w:t>
+      </w:r>
+    </w:p>
+    <w:p>
+      <w:pPr>
+        <w:pStyle w:val="Normal"/>
+        <w:rPr/>
+      </w:pPr>
+      <w:r>
+        <w:rPr/>
+        <w:t>In the business understanding phase:</w:t>
+      </w:r>
+    </w:p>
+    <w:p>
+      <w:pPr>
+        <w:pStyle w:val="Normal"/>
+        <w:rPr/>
+      </w:pPr>
+      <w:r>
+        <w:rPr/>
+      </w:r>
+    </w:p>
+    <w:p>
+      <w:pPr>
+        <w:pStyle w:val="Normal"/>
+        <w:rPr/>
+      </w:pPr>
+      <w:r>
+        <w:rPr/>
+        <w:t>First, it is required to understand business objectives clearly and find out what are the business’s needs.</w:t>
+      </w:r>
+    </w:p>
+    <w:p>
+      <w:pPr>
+        <w:pStyle w:val="Normal"/>
+        <w:rPr/>
+      </w:pPr>
+      <w:r>
+        <w:rPr/>
+        <w:t>Next, assess the current situation by finding the resources, assumptions, constraints and other important factors which should be considered.</w:t>
+      </w:r>
+    </w:p>
+    <w:p>
+      <w:pPr>
+        <w:pStyle w:val="Normal"/>
+        <w:rPr/>
+      </w:pPr>
+      <w:r>
+        <w:rPr/>
+        <w:t>Then, from the business objectives and current situations, create data mining goals to achieve the business objectives within the current situation.</w:t>
+      </w:r>
+    </w:p>
+    <w:p>
+      <w:pPr>
+        <w:pStyle w:val="Normal"/>
+        <w:rPr/>
+      </w:pPr>
+      <w:r>
+        <w:rPr/>
+        <w:t>Finally, a good data mining plan has to be established to achieve both business and data mining goals. The plan should be as detailed as possible.</w:t>
+      </w:r>
+    </w:p>
+    <w:p>
+      <w:pPr>
+        <w:pStyle w:val="Normal"/>
+        <w:rPr/>
+      </w:pPr>
+      <w:r>
+        <w:rPr/>
+        <w:t>2. Data understanding</w:t>
+      </w:r>
+    </w:p>
+    <w:p>
+      <w:pPr>
+        <w:pStyle w:val="Normal"/>
+        <w:rPr/>
+      </w:pPr>
+      <w:r>
+        <w:rPr/>
+        <w:t>The data understanding phase starts with initial data collection, which is collected from available data sources,  to help get familiar with the data. Some important activities must be performed including data load and data integration in order to make the data collection successfully.</w:t>
+      </w:r>
+    </w:p>
+    <w:p>
+      <w:pPr>
+        <w:pStyle w:val="Normal"/>
+        <w:rPr/>
+      </w:pPr>
+      <w:r>
+        <w:rPr/>
+        <w:t>Next, the “gross” or “surface” properties of acquired data need to be examined carefully and reported.</w:t>
+      </w:r>
+    </w:p>
+    <w:p>
+      <w:pPr>
+        <w:pStyle w:val="Normal"/>
+        <w:rPr/>
+      </w:pPr>
+      <w:r>
+        <w:rPr/>
+        <w:t>Then, the data needs to be explored by tackling the data mining questions, which can be addressed using querying, reporting, and visualization.</w:t>
+      </w:r>
+    </w:p>
+    <w:p>
+      <w:pPr>
+        <w:pStyle w:val="Normal"/>
+        <w:rPr/>
+      </w:pPr>
+      <w:r>
+        <w:rPr/>
+        <w:t>Finally, the data quality must be examined by answering some important questions such as “Is the acquired data complete?”, “Is there any missing values in the acquired data?”</w:t>
+      </w:r>
+    </w:p>
+    <w:p>
+      <w:pPr>
+        <w:pStyle w:val="Normal"/>
+        <w:rPr/>
+      </w:pPr>
+      <w:r>
+        <w:rPr/>
+        <w:t>3. Data preparation</w:t>
+      </w:r>
+    </w:p>
+    <w:p>
+      <w:pPr>
+        <w:pStyle w:val="Normal"/>
+        <w:rPr/>
+      </w:pPr>
+      <w:r>
+        <w:rPr/>
+        <w:t>The data preparation typically consumes about 90% of the time of the project. The outcome of the data preparation phase is the final data set. Once available data sources are identified, they need to be selected, cleaned, constructed and formatted into the desired form. The data exploration task at a greater depth may be carried during this phase to notice the patterns based on business understanding.</w:t>
+      </w:r>
+    </w:p>
+    <w:p>
+      <w:pPr>
+        <w:pStyle w:val="Normal"/>
+        <w:rPr/>
+      </w:pPr>
+      <w:r>
+        <w:rPr/>
+      </w:r>
+    </w:p>
+    <w:p>
+      <w:pPr>
+        <w:pStyle w:val="Normal"/>
+        <w:rPr/>
+      </w:pPr>
+      <w:r>
+        <w:rPr/>
+        <w:t>4. Modeling</w:t>
+      </w:r>
+    </w:p>
+    <w:p>
+      <w:pPr>
+        <w:pStyle w:val="Normal"/>
+        <w:rPr/>
+      </w:pPr>
+      <w:r>
+        <w:rPr/>
+        <w:t>First, modeling techniques have to be selected to be used for the prepared data set.</w:t>
+      </w:r>
+    </w:p>
+    <w:p>
+      <w:pPr>
+        <w:pStyle w:val="Normal"/>
+        <w:rPr/>
+      </w:pPr>
+      <w:r>
+        <w:rPr/>
+        <w:t>Next, the test scenario must be generated to validate the quality and validity of the model.</w:t>
+      </w:r>
+    </w:p>
+    <w:p>
+      <w:pPr>
+        <w:pStyle w:val="Normal"/>
+        <w:rPr/>
+      </w:pPr>
+      <w:r>
+        <w:rPr/>
+        <w:t>Then, one or more models are created on the prepared data set.</w:t>
+      </w:r>
+    </w:p>
+    <w:p>
+      <w:pPr>
+        <w:pStyle w:val="Normal"/>
+        <w:rPr/>
+      </w:pPr>
+      <w:r>
+        <w:rPr/>
+        <w:t>Finally, models need to be assessed carefully involving stakeholders to make sure that created models are met business initiatives.</w:t>
+      </w:r>
+    </w:p>
+    <w:p>
+      <w:pPr>
+        <w:pStyle w:val="Normal"/>
+        <w:rPr/>
+      </w:pPr>
+      <w:r>
+        <w:rPr/>
+        <w:t>5. Evaluation</w:t>
+      </w:r>
+    </w:p>
+    <w:p>
+      <w:pPr>
+        <w:pStyle w:val="Normal"/>
+        <w:rPr/>
+      </w:pPr>
+      <w:r>
+        <w:rPr/>
+        <w:t>In the evaluation phase, the model results must be evaluated in the context of business objectives in the first phase. In this phase, new business requirements may be raised due to the new patterns that have been discovered in the model results or from other factors. Gaining business understanding is an iterative process in data mining. The go or no-go decision must be made in this step to move to the deployment phase.</w:t>
+      </w:r>
+    </w:p>
+    <w:p>
+      <w:pPr>
+        <w:pStyle w:val="Normal"/>
+        <w:rPr/>
+      </w:pPr>
+      <w:r>
+        <w:rPr/>
+      </w:r>
+    </w:p>
+    <w:p>
+      <w:pPr>
+        <w:pStyle w:val="Normal"/>
+        <w:rPr/>
+      </w:pPr>
+      <w:r>
+        <w:rPr/>
+        <w:t>6. Deployment</w:t>
+      </w:r>
+    </w:p>
+    <w:p>
+      <w:pPr>
+        <w:pStyle w:val="Normal"/>
+        <w:rPr/>
+      </w:pPr>
+      <w:r>
+        <w:rPr/>
+        <w:t>The knowledge or information, which is gained through data mining process, needs to be presented in such a way that stakeholders can use it when they want it. Based on the business requirements, the deployment phase could be as simple as creating a report or as complex as a repeatable data mining process across the organization. In the deployment phase, the plans for deployment, maintenance, and monitoring have to be created for implementation and also future supports. From the project point of view, the final report of the project needs to summary the project experiences and review the project to see what need to improved created learned lessons.</w:t>
+      </w:r>
+    </w:p>
+    <w:p>
+      <w:pPr>
+        <w:pStyle w:val="Normal"/>
+        <w:spacing w:lineRule="auto" w:line="240" w:before="435" w:after="0"/>
+        <w:rPr/>
+      </w:pPr>
+      <w:r>
+        <w:rPr/>
+        <w:t>These 6 steps describe the Cross-industry standard process for data mining, known as CRISP-DM. It is an open standard process model that describes common approaches used by data mining experts. It is the most widely-used analytics model.</w:t>
+      </w:r>
+    </w:p>
+    <w:p>
+      <w:pPr>
+        <w:pStyle w:val="Normal"/>
+        <w:spacing w:lineRule="auto" w:line="240" w:before="435" w:after="0"/>
+        <w:rPr/>
+      </w:pPr>
+      <w:r>
+        <w:rPr/>
+      </w:r>
+    </w:p>
+    <w:p>
+      <w:pPr>
+        <w:pStyle w:val="Normal"/>
+        <w:spacing w:lineRule="auto" w:line="240" w:before="435" w:after="0"/>
+        <w:rPr/>
+      </w:pPr>
+      <w:r>
+        <w:rPr/>
+        <w:t>Python | Pandas DataFrame</w:t>
+      </w:r>
+    </w:p>
+    <w:p>
+      <w:pPr>
+        <w:pStyle w:val="Normal"/>
+        <w:spacing w:lineRule="auto" w:line="240" w:before="435" w:after="0"/>
+        <w:rPr/>
+      </w:pPr>
+      <w:r>
+        <w:rPr/>
+        <w:t>Pandas DataFrame is two-dimensional size-mutable, potentially heterogeneous tabular data structure with labeled axes (rows and columns). A Data frame is a two-dimensional data structure, i.e., data is aligned in a tabular fashion in rows and columns. Pandas DataFrame consists of three principal components, the data, rows, and columns.</w:t>
+      </w:r>
+    </w:p>
+    <w:p>
+      <w:pPr>
+        <w:pStyle w:val="Normal"/>
+        <w:spacing w:lineRule="auto" w:line="240" w:before="435" w:after="0"/>
+        <w:rPr/>
+      </w:pPr>
+      <w:r>
+        <w:rPr/>
+      </w:r>
+    </w:p>
+    <w:p>
+      <w:pPr>
+        <w:pStyle w:val="Normal"/>
+        <w:spacing w:lineRule="auto" w:line="240" w:before="435" w:after="0"/>
+        <w:rPr/>
+      </w:pPr>
+      <w:r>
+        <w:rPr/>
+      </w:r>
+    </w:p>
+    <w:p>
+      <w:pPr>
+        <w:pStyle w:val="Normal"/>
+        <w:spacing w:lineRule="auto" w:line="240" w:before="435" w:after="0"/>
+        <w:rPr/>
+      </w:pPr>
+      <w:r>
+        <w:rPr/>
+      </w:r>
+    </w:p>
+    <w:p>
+      <w:pPr>
+        <w:pStyle w:val="Normal"/>
+        <w:spacing w:lineRule="auto" w:line="240" w:before="435" w:after="0"/>
+        <w:rPr/>
+      </w:pPr>
+      <w:r>
+        <w:rPr/>
+      </w:r>
+    </w:p>
+    <w:p>
+      <w:pPr>
+        <w:pStyle w:val="Normal"/>
+        <w:spacing w:lineRule="auto" w:line="240" w:before="435" w:after="0"/>
+        <w:rPr/>
+      </w:pPr>
+      <w:r>
+        <w:rPr/>
+      </w:r>
+    </w:p>
+    <w:p>
+      <w:pPr>
+        <w:pStyle w:val="Normal"/>
+        <w:spacing w:lineRule="auto" w:line="240" w:before="435" w:after="0"/>
+        <w:rPr/>
+      </w:pPr>
+      <w:r>
+        <w:rPr/>
+        <w:t>We will get a brief insight on all these basic operation which can be performed on Pandas DataFrame :</w:t>
+      </w:r>
+    </w:p>
+    <w:p>
+      <w:pPr>
+        <w:pStyle w:val="Normal"/>
+        <w:spacing w:lineRule="auto" w:line="240" w:before="435" w:after="0"/>
+        <w:rPr/>
+      </w:pPr>
+      <w:r>
+        <w:rPr/>
+      </w:r>
+    </w:p>
+    <w:p>
+      <w:pPr>
+        <w:pStyle w:val="Normal"/>
+        <w:spacing w:lineRule="auto" w:line="240" w:before="435" w:after="0"/>
+        <w:rPr/>
+      </w:pPr>
+      <w:r>
+        <w:rPr/>
+        <w:t>Creating a DataFrame</w:t>
+      </w:r>
+    </w:p>
+    <w:p>
+      <w:pPr>
+        <w:pStyle w:val="Normal"/>
+        <w:spacing w:lineRule="auto" w:line="240" w:before="435" w:after="0"/>
+        <w:rPr/>
+      </w:pPr>
+      <w:r>
+        <w:rPr/>
+        <w:t>Dealing with Rows and Columns</w:t>
+      </w:r>
+    </w:p>
+    <w:p>
+      <w:pPr>
+        <w:pStyle w:val="Normal"/>
+        <w:spacing w:lineRule="auto" w:line="240" w:before="435" w:after="0"/>
+        <w:rPr/>
+      </w:pPr>
+      <w:r>
+        <w:rPr/>
+        <w:t>Indexing and Selecting Data</w:t>
+      </w:r>
+    </w:p>
+    <w:p>
+      <w:pPr>
+        <w:pStyle w:val="Normal"/>
+        <w:spacing w:lineRule="auto" w:line="240" w:before="435" w:after="0"/>
+        <w:rPr/>
+      </w:pPr>
+      <w:r>
+        <w:rPr/>
+        <w:t>Working with Missing Data</w:t>
+      </w:r>
+    </w:p>
+    <w:p>
+      <w:pPr>
+        <w:pStyle w:val="Normal"/>
+        <w:spacing w:lineRule="auto" w:line="240" w:before="435" w:after="0"/>
+        <w:rPr/>
+      </w:pPr>
+      <w:r>
+        <w:rPr/>
+        <w:t>Iterating over rows and columns</w:t>
+      </w:r>
+    </w:p>
+    <w:p>
+      <w:pPr>
+        <w:pStyle w:val="Normal"/>
+        <w:spacing w:lineRule="auto" w:line="240" w:before="435" w:after="0"/>
+        <w:rPr/>
+      </w:pPr>
+      <w:r>
+        <w:rPr/>
+        <w:t>Creating a Pandas DataFrame</w:t>
+      </w:r>
+    </w:p>
+    <w:p>
+      <w:pPr>
+        <w:pStyle w:val="Normal"/>
+        <w:spacing w:lineRule="auto" w:line="240" w:before="435" w:after="0"/>
+        <w:rPr/>
+      </w:pPr>
+      <w:r>
+        <w:rPr/>
+        <w:t>In the real world, a Pandas DataFrame will be created by loading the datasets from existing storage, storage can be SQL Database, CSV file, and Excel file. Pandas DataFrame can be created from the lists, dictionary, and from a list of dictionary etc. Dataframe can be created in different ways here are some ways by which we create a dataframe:</w:t>
+      </w:r>
+    </w:p>
+    <w:p>
+      <w:pPr>
+        <w:pStyle w:val="Normal"/>
+        <w:spacing w:lineRule="auto" w:line="240" w:before="435" w:after="0"/>
+        <w:rPr/>
+      </w:pPr>
+      <w:r>
+        <w:rPr/>
+      </w:r>
+    </w:p>
+    <w:p>
+      <w:pPr>
+        <w:pStyle w:val="Normal"/>
+        <w:spacing w:lineRule="auto" w:line="240" w:before="435" w:after="0"/>
+        <w:rPr/>
+      </w:pPr>
+      <w:r>
+        <w:rPr/>
+        <w:t>Creating a dataframe using List: DataFrame can be created using a single list or a list of lists.</w:t>
+      </w:r>
+    </w:p>
+    <w:p>
+      <w:pPr>
+        <w:pStyle w:val="Normal"/>
+        <w:spacing w:lineRule="auto" w:line="240" w:before="435" w:after="0"/>
+        <w:rPr/>
+      </w:pPr>
+      <w:r>
+        <w:rPr/>
+      </w:r>
+    </w:p>
+    <w:p>
+      <w:pPr>
+        <w:pStyle w:val="Normal"/>
+        <w:spacing w:lineRule="auto" w:line="240" w:before="435" w:after="0"/>
+        <w:rPr/>
+      </w:pPr>
+      <w:r>
+        <w:rPr/>
+        <w:t># import pandas as pd</w:t>
+      </w:r>
+    </w:p>
+    <w:p>
+      <w:pPr>
+        <w:pStyle w:val="Normal"/>
+        <w:spacing w:lineRule="auto" w:line="240" w:before="435" w:after="0"/>
+        <w:rPr/>
+      </w:pPr>
+      <w:r>
+        <w:rPr/>
+        <w:t>import pandas as pd</w:t>
+      </w:r>
+    </w:p>
+    <w:p>
+      <w:pPr>
+        <w:pStyle w:val="Normal"/>
+        <w:spacing w:lineRule="auto" w:line="240" w:before="435" w:after="0"/>
+        <w:rPr/>
+      </w:pPr>
+      <w:r>
+        <w:rPr/>
+        <w:t xml:space="preserve"> </w:t>
+      </w:r>
+    </w:p>
+    <w:p>
+      <w:pPr>
+        <w:pStyle w:val="Normal"/>
+        <w:spacing w:lineRule="auto" w:line="240" w:before="435" w:after="0"/>
+        <w:rPr/>
+      </w:pPr>
+      <w:r>
+        <w:rPr/>
+        <w:t># list of strings</w:t>
+      </w:r>
+    </w:p>
+    <w:p>
+      <w:pPr>
+        <w:pStyle w:val="Normal"/>
+        <w:spacing w:lineRule="auto" w:line="240" w:before="435" w:after="0"/>
+        <w:rPr/>
+      </w:pPr>
+      <w:r>
+        <w:rPr/>
+        <w:t xml:space="preserve">lst = ['Geeks', 'For', 'Geeks', 'is', </w:t>
+      </w:r>
+    </w:p>
+    <w:p>
+      <w:pPr>
+        <w:pStyle w:val="Normal"/>
+        <w:spacing w:lineRule="auto" w:line="240" w:before="435" w:after="0"/>
+        <w:rPr/>
+      </w:pPr>
+      <w:r>
+        <w:rPr/>
+        <w:t xml:space="preserve">            </w:t>
+      </w:r>
+      <w:r>
+        <w:rPr/>
+        <w:t>'portal', 'for', 'Geeks']</w:t>
+      </w:r>
+    </w:p>
+    <w:p>
+      <w:pPr>
+        <w:pStyle w:val="Normal"/>
+        <w:spacing w:lineRule="auto" w:line="240" w:before="435" w:after="0"/>
+        <w:rPr/>
+      </w:pPr>
+      <w:r>
+        <w:rPr/>
+        <w:t xml:space="preserve"> </w:t>
+      </w:r>
+    </w:p>
+    <w:p>
+      <w:pPr>
+        <w:pStyle w:val="Normal"/>
+        <w:spacing w:lineRule="auto" w:line="240" w:before="435" w:after="0"/>
+        <w:rPr/>
+      </w:pPr>
+      <w:r>
+        <w:rPr/>
+        <w:t># Calling DataFrame constructor on list</w:t>
+      </w:r>
+    </w:p>
+    <w:p>
+      <w:pPr>
+        <w:pStyle w:val="Normal"/>
+        <w:spacing w:lineRule="auto" w:line="240" w:before="435" w:after="0"/>
+        <w:rPr/>
+      </w:pPr>
+      <w:r>
+        <w:rPr/>
+        <w:t>df = pd.DataFrame(lst)</w:t>
+      </w:r>
+    </w:p>
+    <w:p>
+      <w:pPr>
+        <w:pStyle w:val="Normal"/>
+        <w:spacing w:lineRule="auto" w:line="240" w:before="435" w:after="0"/>
+        <w:rPr/>
+      </w:pPr>
+      <w:r>
+        <w:rPr/>
+        <w:t>print(df)</w:t>
+      </w:r>
+    </w:p>
+    <w:p>
+      <w:pPr>
+        <w:pStyle w:val="Normal"/>
+        <w:spacing w:lineRule="auto" w:line="240" w:before="435" w:after="0"/>
+        <w:rPr/>
+      </w:pPr>
+      <w:r>
+        <w:rPr/>
+        <w:t>Run on IDE</w:t>
+      </w:r>
+    </w:p>
+    <w:p>
+      <w:pPr>
+        <w:pStyle w:val="Normal"/>
+        <w:spacing w:lineRule="auto" w:line="240" w:before="435" w:after="0"/>
+        <w:rPr/>
+      </w:pPr>
+      <w:r>
+        <w:rPr/>
+        <w:t>Output:</w:t>
+      </w:r>
+    </w:p>
+    <w:p>
+      <w:pPr>
+        <w:pStyle w:val="Normal"/>
+        <w:spacing w:lineRule="auto" w:line="240" w:before="435" w:after="0"/>
+        <w:rPr/>
+      </w:pPr>
+      <w:r>
+        <w:rPr/>
+      </w:r>
+    </w:p>
+    <w:p>
+      <w:pPr>
+        <w:pStyle w:val="Normal"/>
+        <w:spacing w:lineRule="auto" w:line="240" w:before="435" w:after="0"/>
+        <w:rPr/>
+      </w:pPr>
+      <w:r>
+        <w:rPr/>
+        <w:t xml:space="preserve"> </w:t>
+      </w:r>
+    </w:p>
+    <w:p>
+      <w:pPr>
+        <w:pStyle w:val="Normal"/>
+        <w:spacing w:lineRule="auto" w:line="240" w:before="435" w:after="0"/>
+        <w:rPr/>
+      </w:pPr>
+      <w:r>
+        <w:rPr/>
+        <w:t>Creating DataFrame from dict of ndarray/lists: To create DataFrame from dict of narray/list, all the narray must be of same length. If index is passed then the length index should be equal to the length of arrays. If no index is passed, then by default, index will be range(n) where n is the array length.</w:t>
+      </w:r>
+    </w:p>
+    <w:p>
+      <w:pPr>
+        <w:pStyle w:val="Normal"/>
+        <w:spacing w:lineRule="auto" w:line="240" w:before="435" w:after="0"/>
+        <w:rPr/>
+      </w:pPr>
+      <w:r>
+        <w:rPr/>
+      </w:r>
+    </w:p>
+    <w:p>
+      <w:pPr>
+        <w:pStyle w:val="Normal"/>
+        <w:spacing w:lineRule="auto" w:line="240" w:before="435" w:after="0"/>
+        <w:rPr/>
+      </w:pPr>
+      <w:r>
+        <w:rPr/>
+        <w:t xml:space="preserve"># Python code demonstrate creating </w:t>
+      </w:r>
+    </w:p>
+    <w:p>
+      <w:pPr>
+        <w:pStyle w:val="Normal"/>
+        <w:spacing w:lineRule="auto" w:line="240" w:before="435" w:after="0"/>
+        <w:rPr/>
+      </w:pPr>
+      <w:r>
+        <w:rPr/>
+        <w:t xml:space="preserve"># DataFrame from dict narray / lists </w:t>
+      </w:r>
+    </w:p>
+    <w:p>
+      <w:pPr>
+        <w:pStyle w:val="Normal"/>
+        <w:spacing w:lineRule="auto" w:line="240" w:before="435" w:after="0"/>
+        <w:rPr/>
+      </w:pPr>
+      <w:r>
+        <w:rPr/>
+        <w:t># By default addresses.</w:t>
+      </w:r>
+    </w:p>
+    <w:p>
+      <w:pPr>
+        <w:pStyle w:val="Normal"/>
+        <w:spacing w:lineRule="auto" w:line="240" w:before="435" w:after="0"/>
+        <w:rPr/>
+      </w:pPr>
+      <w:r>
+        <w:rPr/>
+        <w:t xml:space="preserve"> </w:t>
+      </w:r>
+    </w:p>
+    <w:p>
+      <w:pPr>
+        <w:pStyle w:val="Normal"/>
+        <w:spacing w:lineRule="auto" w:line="240" w:before="435" w:after="0"/>
+        <w:rPr/>
+      </w:pPr>
+      <w:r>
+        <w:rPr/>
+        <w:t>import pandas as pd</w:t>
+      </w:r>
+    </w:p>
+    <w:p>
+      <w:pPr>
+        <w:pStyle w:val="Normal"/>
+        <w:spacing w:lineRule="auto" w:line="240" w:before="435" w:after="0"/>
+        <w:rPr/>
+      </w:pPr>
+      <w:r>
+        <w:rPr/>
+        <w:t xml:space="preserve"> </w:t>
+      </w:r>
+    </w:p>
+    <w:p>
+      <w:pPr>
+        <w:pStyle w:val="Normal"/>
+        <w:spacing w:lineRule="auto" w:line="240" w:before="435" w:after="0"/>
+        <w:rPr/>
+      </w:pPr>
+      <w:r>
+        <w:rPr/>
+        <w:t># intialise data of lists.</w:t>
+      </w:r>
+    </w:p>
+    <w:p>
+      <w:pPr>
+        <w:pStyle w:val="Normal"/>
+        <w:spacing w:lineRule="auto" w:line="240" w:before="435" w:after="0"/>
+        <w:rPr/>
+      </w:pPr>
+      <w:r>
+        <w:rPr/>
+        <w:t>data = {'Name':['Tom', 'nick', 'krish', 'jack'],</w:t>
+      </w:r>
+    </w:p>
+    <w:p>
+      <w:pPr>
+        <w:pStyle w:val="Normal"/>
+        <w:spacing w:lineRule="auto" w:line="240" w:before="435" w:after="0"/>
+        <w:rPr/>
+      </w:pPr>
+      <w:r>
+        <w:rPr/>
+        <w:t xml:space="preserve">        </w:t>
+      </w:r>
+      <w:r>
+        <w:rPr/>
+        <w:t>'Age':[20, 21, 19, 18]}</w:t>
+      </w:r>
+    </w:p>
+    <w:p>
+      <w:pPr>
+        <w:pStyle w:val="Normal"/>
+        <w:spacing w:lineRule="auto" w:line="240" w:before="435" w:after="0"/>
+        <w:rPr/>
+      </w:pPr>
+      <w:r>
+        <w:rPr/>
+        <w:t xml:space="preserve"> </w:t>
+      </w:r>
+    </w:p>
+    <w:p>
+      <w:pPr>
+        <w:pStyle w:val="Normal"/>
+        <w:spacing w:lineRule="auto" w:line="240" w:before="435" w:after="0"/>
+        <w:rPr/>
+      </w:pPr>
+      <w:r>
+        <w:rPr/>
+        <w:t># Create DataFrame</w:t>
+      </w:r>
+    </w:p>
+    <w:p>
+      <w:pPr>
+        <w:pStyle w:val="Normal"/>
+        <w:spacing w:lineRule="auto" w:line="240" w:before="435" w:after="0"/>
+        <w:rPr/>
+      </w:pPr>
+      <w:r>
+        <w:rPr/>
+        <w:t>df = pd.DataFrame(data)</w:t>
+      </w:r>
+    </w:p>
+    <w:p>
+      <w:pPr>
+        <w:pStyle w:val="Normal"/>
+        <w:spacing w:lineRule="auto" w:line="240" w:before="435" w:after="0"/>
+        <w:rPr/>
+      </w:pPr>
+      <w:r>
+        <w:rPr/>
+        <w:t xml:space="preserve"> </w:t>
+      </w:r>
+    </w:p>
+    <w:p>
+      <w:pPr>
+        <w:pStyle w:val="Normal"/>
+        <w:spacing w:lineRule="auto" w:line="240" w:before="435" w:after="0"/>
+        <w:rPr/>
+      </w:pPr>
+      <w:r>
+        <w:rPr/>
+        <w:t># Print the output.</w:t>
+      </w:r>
+    </w:p>
+    <w:p>
+      <w:pPr>
+        <w:pStyle w:val="Normal"/>
+        <w:spacing w:lineRule="auto" w:line="240" w:before="435" w:after="0"/>
+        <w:rPr/>
+      </w:pPr>
+      <w:r>
+        <w:rPr/>
+        <w:t>print(df)</w:t>
+      </w:r>
+    </w:p>
+    <w:p>
+      <w:pPr>
+        <w:pStyle w:val="Normal"/>
+        <w:spacing w:lineRule="auto" w:line="240" w:before="435" w:after="0"/>
+        <w:rPr/>
+      </w:pPr>
+      <w:r>
+        <w:rPr/>
+        <w:t>Run on IDE</w:t>
+      </w:r>
+    </w:p>
+    <w:p>
+      <w:pPr>
+        <w:pStyle w:val="Normal"/>
+        <w:spacing w:lineRule="auto" w:line="240" w:before="435" w:after="0"/>
+        <w:rPr/>
+      </w:pPr>
+      <w:r>
+        <w:rPr/>
+        <w:t>Output:</w:t>
+      </w:r>
+    </w:p>
+    <w:p>
+      <w:pPr>
+        <w:pStyle w:val="Normal"/>
+        <w:spacing w:lineRule="auto" w:line="240" w:before="435" w:after="0"/>
+        <w:rPr/>
+      </w:pPr>
+      <w:r>
+        <w:rPr/>
+      </w:r>
+    </w:p>
+    <w:p>
+      <w:pPr>
+        <w:pStyle w:val="Normal"/>
+        <w:spacing w:lineRule="auto" w:line="240" w:before="435" w:after="0"/>
+        <w:rPr/>
+      </w:pPr>
+      <w:r>
+        <w:rPr/>
+      </w:r>
+    </w:p>
+    <w:p>
+      <w:pPr>
+        <w:pStyle w:val="Normal"/>
+        <w:spacing w:lineRule="auto" w:line="240" w:before="435" w:after="0"/>
+        <w:rPr/>
+      </w:pPr>
+      <w:r>
+        <w:rPr/>
+        <w:t xml:space="preserve"> </w:t>
+      </w:r>
+    </w:p>
+    <w:p>
+      <w:pPr>
+        <w:pStyle w:val="Normal"/>
+        <w:spacing w:lineRule="auto" w:line="240" w:before="435" w:after="0"/>
+        <w:rPr/>
+      </w:pPr>
+      <w:r>
+        <w:rPr/>
+        <w:t>For more details refer to Creating a Pandas DataFrame</w:t>
+      </w:r>
+    </w:p>
+    <w:p>
+      <w:pPr>
+        <w:pStyle w:val="Normal"/>
+        <w:spacing w:lineRule="auto" w:line="240" w:before="435" w:after="0"/>
+        <w:rPr/>
+      </w:pPr>
+      <w:r>
+        <w:rPr/>
+      </w:r>
+    </w:p>
+    <w:p>
+      <w:pPr>
+        <w:pStyle w:val="Normal"/>
+        <w:spacing w:lineRule="auto" w:line="240" w:before="435" w:after="0"/>
+        <w:rPr/>
+      </w:pPr>
+      <w:r>
+        <w:rPr/>
+        <w:t>Dealing with Rows and Columns</w:t>
+      </w:r>
+    </w:p>
+    <w:p>
+      <w:pPr>
+        <w:pStyle w:val="Normal"/>
+        <w:spacing w:lineRule="auto" w:line="240" w:before="435" w:after="0"/>
+        <w:rPr/>
+      </w:pPr>
+      <w:r>
+        <w:rPr/>
+        <w:t>A Data frame is a two-dimensional data structure, i.e., data is aligned in a tabular fashion in rows and columns. We can perform basic operations on rows/columns like selecting, deleting, adding, and renaming.</w:t>
+      </w:r>
+    </w:p>
+    <w:p>
+      <w:pPr>
+        <w:pStyle w:val="Normal"/>
+        <w:spacing w:lineRule="auto" w:line="240" w:before="435" w:after="0"/>
+        <w:rPr/>
+      </w:pPr>
+      <w:r>
+        <w:rPr/>
+      </w:r>
+    </w:p>
+    <w:p>
+      <w:pPr>
+        <w:pStyle w:val="Normal"/>
+        <w:spacing w:lineRule="auto" w:line="240" w:before="435" w:after="0"/>
+        <w:rPr/>
+      </w:pPr>
+      <w:r>
+        <w:rPr/>
+        <w:t>Column Selection: In Order to select a column in Pandas DataFrame, we can either access the columns by calling them by their columns name.</w:t>
+      </w:r>
+    </w:p>
+    <w:p>
+      <w:pPr>
+        <w:pStyle w:val="Normal"/>
+        <w:spacing w:lineRule="auto" w:line="240" w:before="435" w:after="0"/>
+        <w:rPr/>
+      </w:pPr>
+      <w:r>
+        <w:rPr/>
+      </w:r>
+    </w:p>
+    <w:p>
+      <w:pPr>
+        <w:pStyle w:val="Normal"/>
+        <w:spacing w:lineRule="auto" w:line="240" w:before="435" w:after="0"/>
+        <w:rPr/>
+      </w:pPr>
+      <w:r>
+        <w:rPr/>
+      </w:r>
+    </w:p>
+    <w:p>
+      <w:pPr>
+        <w:pStyle w:val="Normal"/>
+        <w:spacing w:lineRule="auto" w:line="240" w:before="435" w:after="0"/>
+        <w:rPr/>
+      </w:pPr>
+      <w:r>
+        <w:rPr/>
+      </w:r>
+    </w:p>
+    <w:p>
+      <w:pPr>
+        <w:pStyle w:val="Normal"/>
+        <w:spacing w:lineRule="auto" w:line="240" w:before="435" w:after="0"/>
+        <w:rPr/>
+      </w:pPr>
+      <w:r>
+        <w:rPr/>
+        <w:t># Import pandas package</w:t>
+      </w:r>
+    </w:p>
+    <w:p>
+      <w:pPr>
+        <w:pStyle w:val="Normal"/>
+        <w:spacing w:lineRule="auto" w:line="240" w:before="435" w:after="0"/>
+        <w:rPr/>
+      </w:pPr>
+      <w:r>
+        <w:rPr/>
+        <w:t>import pandas as pd</w:t>
+      </w:r>
+    </w:p>
+    <w:p>
+      <w:pPr>
+        <w:pStyle w:val="Normal"/>
+        <w:spacing w:lineRule="auto" w:line="240" w:before="435" w:after="0"/>
+        <w:rPr/>
+      </w:pPr>
+      <w:r>
+        <w:rPr/>
+        <w:t xml:space="preserve"> </w:t>
+      </w:r>
+    </w:p>
+    <w:p>
+      <w:pPr>
+        <w:pStyle w:val="Normal"/>
+        <w:spacing w:lineRule="auto" w:line="240" w:before="435" w:after="0"/>
+        <w:rPr/>
+      </w:pPr>
+      <w:r>
+        <w:rPr/>
+        <w:t># Define a dictionary containing employee data</w:t>
+      </w:r>
+    </w:p>
+    <w:p>
+      <w:pPr>
+        <w:pStyle w:val="Normal"/>
+        <w:spacing w:lineRule="auto" w:line="240" w:before="435" w:after="0"/>
+        <w:rPr/>
+      </w:pPr>
+      <w:r>
+        <w:rPr/>
+        <w:t>data = {'Name':['Jai', 'Princi', 'Gaurav', 'Anuj'],</w:t>
+      </w:r>
+    </w:p>
+    <w:p>
+      <w:pPr>
+        <w:pStyle w:val="Normal"/>
+        <w:spacing w:lineRule="auto" w:line="240" w:before="435" w:after="0"/>
+        <w:rPr/>
+      </w:pPr>
+      <w:r>
+        <w:rPr/>
+        <w:t xml:space="preserve">        </w:t>
+      </w:r>
+      <w:r>
+        <w:rPr/>
+        <w:t>'Age':[27, 24, 22, 32],</w:t>
+      </w:r>
+    </w:p>
+    <w:p>
+      <w:pPr>
+        <w:pStyle w:val="Normal"/>
+        <w:spacing w:lineRule="auto" w:line="240" w:before="435" w:after="0"/>
+        <w:rPr/>
+      </w:pPr>
+      <w:r>
+        <w:rPr/>
+        <w:t xml:space="preserve">        </w:t>
+      </w:r>
+      <w:r>
+        <w:rPr/>
+        <w:t>'Address':['Delhi', 'Kanpur', 'Allahabad', 'Kannauj'],</w:t>
+      </w:r>
+    </w:p>
+    <w:p>
+      <w:pPr>
+        <w:pStyle w:val="Normal"/>
+        <w:spacing w:lineRule="auto" w:line="240" w:before="435" w:after="0"/>
+        <w:rPr/>
+      </w:pPr>
+      <w:r>
+        <w:rPr/>
+        <w:t xml:space="preserve">        </w:t>
+      </w:r>
+      <w:r>
+        <w:rPr/>
+        <w:t>'Qualification':['Msc', 'MA', 'MCA', 'Phd']}</w:t>
+      </w:r>
+    </w:p>
+    <w:p>
+      <w:pPr>
+        <w:pStyle w:val="Normal"/>
+        <w:spacing w:lineRule="auto" w:line="240" w:before="435" w:after="0"/>
+        <w:rPr/>
+      </w:pPr>
+      <w:r>
+        <w:rPr/>
+        <w:t xml:space="preserve"> </w:t>
+      </w:r>
+    </w:p>
+    <w:p>
+      <w:pPr>
+        <w:pStyle w:val="Normal"/>
+        <w:spacing w:lineRule="auto" w:line="240" w:before="435" w:after="0"/>
+        <w:rPr/>
+      </w:pPr>
+      <w:r>
+        <w:rPr/>
+        <w:t xml:space="preserve"># Convert the dictionary into DataFrame </w:t>
+      </w:r>
+    </w:p>
+    <w:p>
+      <w:pPr>
+        <w:pStyle w:val="Normal"/>
+        <w:spacing w:lineRule="auto" w:line="240" w:before="435" w:after="0"/>
+        <w:rPr/>
+      </w:pPr>
+      <w:r>
+        <w:rPr/>
+        <w:t>df = pd.DataFrame(data)</w:t>
+      </w:r>
+    </w:p>
+    <w:p>
+      <w:pPr>
+        <w:pStyle w:val="Normal"/>
+        <w:spacing w:lineRule="auto" w:line="240" w:before="435" w:after="0"/>
+        <w:rPr/>
+      </w:pPr>
+      <w:r>
+        <w:rPr/>
+        <w:t xml:space="preserve"> </w:t>
+      </w:r>
+    </w:p>
+    <w:p>
+      <w:pPr>
+        <w:pStyle w:val="Normal"/>
+        <w:spacing w:lineRule="auto" w:line="240" w:before="435" w:after="0"/>
+        <w:rPr/>
+      </w:pPr>
+      <w:r>
+        <w:rPr/>
+        <w:t># select two columns</w:t>
+      </w:r>
+    </w:p>
+    <w:p>
+      <w:pPr>
+        <w:pStyle w:val="Normal"/>
+        <w:spacing w:lineRule="auto" w:line="240" w:before="435" w:after="0"/>
+        <w:rPr/>
+      </w:pPr>
+      <w:r>
+        <w:rPr/>
+        <w:t>print(df[['Name', 'Qualification']])</w:t>
+      </w:r>
+    </w:p>
+    <w:p>
+      <w:pPr>
+        <w:pStyle w:val="Normal"/>
+        <w:spacing w:lineRule="auto" w:line="240" w:before="435" w:after="0"/>
+        <w:rPr/>
+      </w:pPr>
+      <w:r>
+        <w:rPr/>
+        <w:t>Run on IDE</w:t>
+      </w:r>
+    </w:p>
+    <w:p>
+      <w:pPr>
+        <w:pStyle w:val="Normal"/>
+        <w:spacing w:lineRule="auto" w:line="240" w:before="435" w:after="0"/>
+        <w:rPr/>
+      </w:pPr>
+      <w:r>
+        <w:rPr/>
+        <w:t>Output:</w:t>
+      </w:r>
+    </w:p>
+    <w:p>
+      <w:pPr>
+        <w:pStyle w:val="Normal"/>
+        <w:spacing w:lineRule="auto" w:line="240" w:before="435" w:after="0"/>
+        <w:rPr/>
+      </w:pPr>
+      <w:r>
+        <w:rPr/>
+      </w:r>
+    </w:p>
+    <w:p>
+      <w:pPr>
+        <w:pStyle w:val="Normal"/>
+        <w:spacing w:lineRule="auto" w:line="240" w:before="435" w:after="0"/>
+        <w:rPr/>
+      </w:pPr>
+      <w:r>
+        <w:rPr/>
+        <w:t xml:space="preserve"> </w:t>
+      </w:r>
+    </w:p>
+    <w:p>
+      <w:pPr>
+        <w:pStyle w:val="Normal"/>
+        <w:spacing w:lineRule="auto" w:line="240" w:before="435" w:after="0"/>
+        <w:rPr/>
+      </w:pPr>
+      <w:r>
+        <w:rPr/>
+        <w:t>Row Selection: Pandas provide a unique method to retrieve rows from a Data frame. DataFrame.loc[] method is used to retrieve rows from Pandas DataFrame. Rows can also be selected by passing integer location to an iloc[] function.</w:t>
+      </w:r>
+    </w:p>
+    <w:p>
+      <w:pPr>
+        <w:pStyle w:val="Normal"/>
+        <w:spacing w:lineRule="auto" w:line="240" w:before="435" w:after="0"/>
+        <w:rPr/>
+      </w:pPr>
+      <w:r>
+        <w:rPr/>
+      </w:r>
+    </w:p>
+    <w:p>
+      <w:pPr>
+        <w:pStyle w:val="Normal"/>
+        <w:spacing w:lineRule="auto" w:line="240" w:before="435" w:after="0"/>
+        <w:rPr/>
+      </w:pPr>
+      <w:r>
+        <w:rPr/>
+        <w:t>Note: We’ll be using nba.csv file in below examples.</w:t>
+      </w:r>
+    </w:p>
+    <w:p>
+      <w:pPr>
+        <w:pStyle w:val="Normal"/>
+        <w:spacing w:lineRule="auto" w:line="240" w:before="435" w:after="0"/>
+        <w:rPr/>
+      </w:pPr>
+      <w:r>
+        <w:rPr/>
+      </w:r>
+    </w:p>
+    <w:p>
+      <w:pPr>
+        <w:pStyle w:val="Normal"/>
+        <w:spacing w:lineRule="auto" w:line="240" w:before="435" w:after="0"/>
+        <w:rPr/>
+      </w:pPr>
+      <w:r>
+        <w:rPr/>
+        <w:t># importing pandas package</w:t>
+      </w:r>
+    </w:p>
+    <w:p>
+      <w:pPr>
+        <w:pStyle w:val="Normal"/>
+        <w:spacing w:lineRule="auto" w:line="240" w:before="435" w:after="0"/>
+        <w:rPr/>
+      </w:pPr>
+      <w:r>
+        <w:rPr/>
+        <w:t>import pandas as pd</w:t>
+      </w:r>
+    </w:p>
+    <w:p>
+      <w:pPr>
+        <w:pStyle w:val="Normal"/>
+        <w:spacing w:lineRule="auto" w:line="240" w:before="435" w:after="0"/>
+        <w:rPr/>
+      </w:pPr>
+      <w:r>
+        <w:rPr/>
+        <w:t xml:space="preserve"> </w:t>
+      </w:r>
+    </w:p>
+    <w:p>
+      <w:pPr>
+        <w:pStyle w:val="Normal"/>
+        <w:spacing w:lineRule="auto" w:line="240" w:before="435" w:after="0"/>
+        <w:rPr/>
+      </w:pPr>
+      <w:r>
+        <w:rPr/>
+        <w:t># making data frame from csv file</w:t>
+      </w:r>
+    </w:p>
+    <w:p>
+      <w:pPr>
+        <w:pStyle w:val="Normal"/>
+        <w:spacing w:lineRule="auto" w:line="240" w:before="435" w:after="0"/>
+        <w:rPr/>
+      </w:pPr>
+      <w:r>
+        <w:rPr/>
+        <w:t>data = pd.read_csv("nba.csv", index_col ="Name")</w:t>
+      </w:r>
+    </w:p>
+    <w:p>
+      <w:pPr>
+        <w:pStyle w:val="Normal"/>
+        <w:spacing w:lineRule="auto" w:line="240" w:before="435" w:after="0"/>
+        <w:rPr/>
+      </w:pPr>
+      <w:r>
+        <w:rPr/>
+        <w:t xml:space="preserve"> </w:t>
+      </w:r>
+    </w:p>
+    <w:p>
+      <w:pPr>
+        <w:pStyle w:val="Normal"/>
+        <w:spacing w:lineRule="auto" w:line="240" w:before="435" w:after="0"/>
+        <w:rPr/>
+      </w:pPr>
+      <w:r>
+        <w:rPr/>
+        <w:t># retrieving row by loc method</w:t>
+      </w:r>
+    </w:p>
+    <w:p>
+      <w:pPr>
+        <w:pStyle w:val="Normal"/>
+        <w:spacing w:lineRule="auto" w:line="240" w:before="435" w:after="0"/>
+        <w:rPr/>
+      </w:pPr>
+      <w:r>
+        <w:rPr/>
+        <w:t>first = data.loc["Avery Bradley"]</w:t>
+      </w:r>
+    </w:p>
+    <w:p>
+      <w:pPr>
+        <w:pStyle w:val="Normal"/>
+        <w:spacing w:lineRule="auto" w:line="240" w:before="435" w:after="0"/>
+        <w:rPr/>
+      </w:pPr>
+      <w:r>
+        <w:rPr/>
+        <w:t>second = data.loc["R.J. Hunter"]</w:t>
+      </w:r>
+    </w:p>
+    <w:p>
+      <w:pPr>
+        <w:pStyle w:val="Normal"/>
+        <w:spacing w:lineRule="auto" w:line="240" w:before="435" w:after="0"/>
+        <w:rPr/>
+      </w:pPr>
+      <w:r>
+        <w:rPr/>
+        <w:t xml:space="preserve"> </w:t>
+      </w:r>
+    </w:p>
+    <w:p>
+      <w:pPr>
+        <w:pStyle w:val="Normal"/>
+        <w:spacing w:lineRule="auto" w:line="240" w:before="435" w:after="0"/>
+        <w:rPr/>
+      </w:pPr>
+      <w:r>
+        <w:rPr/>
+        <w:t xml:space="preserve"> </w:t>
+      </w:r>
+    </w:p>
+    <w:p>
+      <w:pPr>
+        <w:pStyle w:val="Normal"/>
+        <w:spacing w:lineRule="auto" w:line="240" w:before="435" w:after="0"/>
+        <w:rPr/>
+      </w:pPr>
+      <w:r>
+        <w:rPr/>
+        <w:t>print(first, "\n\n\n", second)</w:t>
+      </w:r>
+    </w:p>
+    <w:p>
+      <w:pPr>
+        <w:pStyle w:val="Normal"/>
+        <w:spacing w:lineRule="auto" w:line="240" w:before="435" w:after="0"/>
+        <w:rPr/>
+      </w:pPr>
+      <w:r>
+        <w:rPr/>
+        <w:t>Output:</w:t>
+      </w:r>
+    </w:p>
+    <w:p>
+      <w:pPr>
+        <w:pStyle w:val="Normal"/>
+        <w:spacing w:lineRule="auto" w:line="240" w:before="435" w:after="0"/>
+        <w:rPr/>
+      </w:pPr>
+      <w:r>
+        <w:rPr/>
+        <w:t>As shown in the output image, two series were returned since there was only one parameter both of the times.</w:t>
+      </w:r>
+    </w:p>
+    <w:p>
+      <w:pPr>
+        <w:pStyle w:val="Normal"/>
+        <w:spacing w:lineRule="auto" w:line="240" w:before="435" w:after="0"/>
+        <w:rPr/>
+      </w:pPr>
+      <w:r>
+        <w:rPr/>
+      </w:r>
+    </w:p>
+    <w:p>
+      <w:pPr>
+        <w:pStyle w:val="Normal"/>
+        <w:spacing w:lineRule="auto" w:line="240" w:before="435" w:after="0"/>
+        <w:rPr/>
+      </w:pPr>
+      <w:r>
+        <w:rPr/>
+        <w:t>For more Details refer to Dealing with Rows and Columns</w:t>
+      </w:r>
+    </w:p>
+    <w:p>
+      <w:pPr>
+        <w:pStyle w:val="Normal"/>
+        <w:spacing w:lineRule="auto" w:line="240" w:before="435" w:after="0"/>
+        <w:rPr/>
+      </w:pPr>
+      <w:r>
+        <w:rPr/>
+        <w:t xml:space="preserve"> </w:t>
+      </w:r>
+    </w:p>
+    <w:p>
+      <w:pPr>
+        <w:pStyle w:val="Normal"/>
+        <w:spacing w:lineRule="auto" w:line="240" w:before="435" w:after="0"/>
+        <w:rPr/>
+      </w:pPr>
+      <w:r>
+        <w:rPr/>
+      </w:r>
+    </w:p>
+    <w:p>
+      <w:pPr>
+        <w:pStyle w:val="Normal"/>
+        <w:spacing w:lineRule="auto" w:line="240" w:before="435" w:after="0"/>
+        <w:rPr/>
+      </w:pPr>
+      <w:r>
+        <w:rPr/>
+        <w:t>Indexing and Selecting Data</w:t>
+      </w:r>
+    </w:p>
+    <w:p>
+      <w:pPr>
+        <w:pStyle w:val="Normal"/>
+        <w:spacing w:lineRule="auto" w:line="240" w:before="435" w:after="0"/>
+        <w:rPr/>
+      </w:pPr>
+      <w:r>
+        <w:rPr/>
+        <w:t>Indexing in pandas means simply selecting particular rows and columns of data from a DataFrame. Indexing could mean selecting all the rows and some of the columns, some of the rows and all of the columns, or some of each of the rows and columns. Indexing can also be known as Subset Selection.</w:t>
+      </w:r>
+    </w:p>
+    <w:p>
+      <w:pPr>
+        <w:pStyle w:val="Normal"/>
+        <w:spacing w:lineRule="auto" w:line="240" w:before="435" w:after="0"/>
+        <w:rPr/>
+      </w:pPr>
+      <w:r>
+        <w:rPr/>
+      </w:r>
+    </w:p>
+    <w:p>
+      <w:pPr>
+        <w:pStyle w:val="Normal"/>
+        <w:spacing w:lineRule="auto" w:line="240" w:before="435" w:after="0"/>
+        <w:rPr/>
+      </w:pPr>
+      <w:r>
+        <w:rPr/>
+        <w:t>Indexing a Dataframe using indexing operator [] :</w:t>
+      </w:r>
+    </w:p>
+    <w:p>
+      <w:pPr>
+        <w:pStyle w:val="Normal"/>
+        <w:spacing w:lineRule="auto" w:line="240" w:before="435" w:after="0"/>
+        <w:rPr/>
+      </w:pPr>
+      <w:r>
+        <w:rPr/>
+        <w:t>Indexing operator is used to refer to the square brackets following an object. The .loc and .iloc indexers also use the indexing operator to make selections. In this indexing operator to refer to df[].</w:t>
+      </w:r>
+    </w:p>
+    <w:p>
+      <w:pPr>
+        <w:pStyle w:val="Normal"/>
+        <w:spacing w:lineRule="auto" w:line="240" w:before="435" w:after="0"/>
+        <w:rPr/>
+      </w:pPr>
+      <w:r>
+        <w:rPr/>
+      </w:r>
+    </w:p>
+    <w:p>
+      <w:pPr>
+        <w:pStyle w:val="Normal"/>
+        <w:spacing w:lineRule="auto" w:line="240" w:before="435" w:after="0"/>
+        <w:rPr/>
+      </w:pPr>
+      <w:r>
+        <w:rPr/>
+        <w:t>Selecting a single columns</w:t>
+      </w:r>
+    </w:p>
+    <w:p>
+      <w:pPr>
+        <w:pStyle w:val="Normal"/>
+        <w:spacing w:lineRule="auto" w:line="240" w:before="435" w:after="0"/>
+        <w:rPr/>
+      </w:pPr>
+      <w:r>
+        <w:rPr/>
+        <w:t>In order to select a single column, we simply put the name of the column in-between the brackets</w:t>
+      </w:r>
+    </w:p>
+    <w:p>
+      <w:pPr>
+        <w:pStyle w:val="Normal"/>
+        <w:spacing w:lineRule="auto" w:line="240" w:before="435" w:after="0"/>
+        <w:rPr/>
+      </w:pPr>
+      <w:r>
+        <w:rPr/>
+      </w:r>
+    </w:p>
+    <w:p>
+      <w:pPr>
+        <w:pStyle w:val="Normal"/>
+        <w:spacing w:lineRule="auto" w:line="240" w:before="435" w:after="0"/>
+        <w:rPr/>
+      </w:pPr>
+      <w:r>
+        <w:rPr/>
+        <w:t># importing pandas package</w:t>
+      </w:r>
+    </w:p>
+    <w:p>
+      <w:pPr>
+        <w:pStyle w:val="Normal"/>
+        <w:spacing w:lineRule="auto" w:line="240" w:before="435" w:after="0"/>
+        <w:rPr/>
+      </w:pPr>
+      <w:r>
+        <w:rPr/>
+        <w:t>import pandas as pd</w:t>
+      </w:r>
+    </w:p>
+    <w:p>
+      <w:pPr>
+        <w:pStyle w:val="Normal"/>
+        <w:spacing w:lineRule="auto" w:line="240" w:before="435" w:after="0"/>
+        <w:rPr/>
+      </w:pPr>
+      <w:r>
+        <w:rPr/>
+        <w:t xml:space="preserve"> </w:t>
+      </w:r>
+    </w:p>
+    <w:p>
+      <w:pPr>
+        <w:pStyle w:val="Normal"/>
+        <w:spacing w:lineRule="auto" w:line="240" w:before="435" w:after="0"/>
+        <w:rPr/>
+      </w:pPr>
+      <w:r>
+        <w:rPr/>
+        <w:t># making data frame from csv file</w:t>
+      </w:r>
+    </w:p>
+    <w:p>
+      <w:pPr>
+        <w:pStyle w:val="Normal"/>
+        <w:spacing w:lineRule="auto" w:line="240" w:before="435" w:after="0"/>
+        <w:rPr/>
+      </w:pPr>
+      <w:r>
+        <w:rPr/>
+        <w:t>data = pd.read_csv("nba.csv", index_col ="Name")</w:t>
+      </w:r>
+    </w:p>
+    <w:p>
+      <w:pPr>
+        <w:pStyle w:val="Normal"/>
+        <w:spacing w:lineRule="auto" w:line="240" w:before="435" w:after="0"/>
+        <w:rPr/>
+      </w:pPr>
+      <w:r>
+        <w:rPr/>
+        <w:t xml:space="preserve"> </w:t>
+      </w:r>
+    </w:p>
+    <w:p>
+      <w:pPr>
+        <w:pStyle w:val="Normal"/>
+        <w:spacing w:lineRule="auto" w:line="240" w:before="435" w:after="0"/>
+        <w:rPr/>
+      </w:pPr>
+      <w:r>
+        <w:rPr/>
+        <w:t># retrieving columns by indexing operator</w:t>
+      </w:r>
+    </w:p>
+    <w:p>
+      <w:pPr>
+        <w:pStyle w:val="Normal"/>
+        <w:spacing w:lineRule="auto" w:line="240" w:before="435" w:after="0"/>
+        <w:rPr/>
+      </w:pPr>
+      <w:r>
+        <w:rPr/>
+        <w:t>first = data["Age"]</w:t>
+      </w:r>
+    </w:p>
+    <w:p>
+      <w:pPr>
+        <w:pStyle w:val="Normal"/>
+        <w:spacing w:lineRule="auto" w:line="240" w:before="435" w:after="0"/>
+        <w:rPr/>
+      </w:pPr>
+      <w:r>
+        <w:rPr/>
+        <w:t xml:space="preserve"> </w:t>
+      </w:r>
+    </w:p>
+    <w:p>
+      <w:pPr>
+        <w:pStyle w:val="Normal"/>
+        <w:spacing w:lineRule="auto" w:line="240" w:before="435" w:after="0"/>
+        <w:rPr/>
+      </w:pPr>
+      <w:r>
+        <w:rPr/>
+        <w:t xml:space="preserve"> </w:t>
+      </w:r>
+    </w:p>
+    <w:p>
+      <w:pPr>
+        <w:pStyle w:val="Normal"/>
+        <w:spacing w:lineRule="auto" w:line="240" w:before="435" w:after="0"/>
+        <w:rPr/>
+      </w:pPr>
+      <w:r>
+        <w:rPr/>
+        <w:t xml:space="preserve"> </w:t>
+      </w:r>
+    </w:p>
+    <w:p>
+      <w:pPr>
+        <w:pStyle w:val="Normal"/>
+        <w:spacing w:lineRule="auto" w:line="240" w:before="435" w:after="0"/>
+        <w:rPr/>
+      </w:pPr>
+      <w:r>
+        <w:rPr/>
+        <w:t>print(first)</w:t>
+      </w:r>
+    </w:p>
+    <w:p>
+      <w:pPr>
+        <w:pStyle w:val="Normal"/>
+        <w:spacing w:lineRule="auto" w:line="240" w:before="435" w:after="0"/>
+        <w:rPr/>
+      </w:pPr>
+      <w:r>
+        <w:rPr/>
+        <w:t>Output:</w:t>
+      </w:r>
+    </w:p>
+    <w:p>
+      <w:pPr>
+        <w:pStyle w:val="Normal"/>
+        <w:spacing w:lineRule="auto" w:line="240" w:before="435" w:after="0"/>
+        <w:rPr/>
+      </w:pPr>
+      <w:r>
+        <w:rPr/>
+      </w:r>
+    </w:p>
+    <w:p>
+      <w:pPr>
+        <w:pStyle w:val="Normal"/>
+        <w:spacing w:lineRule="auto" w:line="240" w:before="435" w:after="0"/>
+        <w:rPr/>
+      </w:pPr>
+      <w:r>
+        <w:rPr/>
+        <w:t xml:space="preserve"> </w:t>
+      </w:r>
+    </w:p>
+    <w:p>
+      <w:pPr>
+        <w:pStyle w:val="Normal"/>
+        <w:spacing w:lineRule="auto" w:line="240" w:before="435" w:after="0"/>
+        <w:rPr/>
+      </w:pPr>
+      <w:r>
+        <w:rPr/>
+        <w:t>Indexing a DataFrame using .loc[ ] :</w:t>
+      </w:r>
+    </w:p>
+    <w:p>
+      <w:pPr>
+        <w:pStyle w:val="Normal"/>
+        <w:spacing w:lineRule="auto" w:line="240" w:before="435" w:after="0"/>
+        <w:rPr/>
+      </w:pPr>
+      <w:r>
+        <w:rPr/>
+        <w:t>This function selects data by the label of the rows and columns. The df.loc indexer selects data in a different way than just the indexing operator. It can select subsets of rows or columns. It can also simultaneously select subsets of rows and columns.</w:t>
+      </w:r>
+    </w:p>
+    <w:p>
+      <w:pPr>
+        <w:pStyle w:val="Normal"/>
+        <w:spacing w:lineRule="auto" w:line="240" w:before="435" w:after="0"/>
+        <w:rPr/>
+      </w:pPr>
+      <w:r>
+        <w:rPr/>
+      </w:r>
+    </w:p>
+    <w:p>
+      <w:pPr>
+        <w:pStyle w:val="Normal"/>
+        <w:spacing w:lineRule="auto" w:line="240" w:before="435" w:after="0"/>
+        <w:rPr/>
+      </w:pPr>
+      <w:r>
+        <w:rPr/>
+        <w:t>Selecting a single row</w:t>
+      </w:r>
+    </w:p>
+    <w:p>
+      <w:pPr>
+        <w:pStyle w:val="Normal"/>
+        <w:spacing w:lineRule="auto" w:line="240" w:before="435" w:after="0"/>
+        <w:rPr/>
+      </w:pPr>
+      <w:r>
+        <w:rPr/>
+        <w:t>In order to select a single row using .loc[], we put a single row label in a .loc function.</w:t>
+      </w:r>
+    </w:p>
+    <w:p>
+      <w:pPr>
+        <w:pStyle w:val="Normal"/>
+        <w:spacing w:lineRule="auto" w:line="240" w:before="435" w:after="0"/>
+        <w:rPr/>
+      </w:pPr>
+      <w:r>
+        <w:rPr/>
+      </w:r>
+    </w:p>
+    <w:p>
+      <w:pPr>
+        <w:pStyle w:val="Normal"/>
+        <w:spacing w:lineRule="auto" w:line="240" w:before="435" w:after="0"/>
+        <w:rPr/>
+      </w:pPr>
+      <w:r>
+        <w:rPr/>
+        <w:t># importing pandas package</w:t>
+      </w:r>
+    </w:p>
+    <w:p>
+      <w:pPr>
+        <w:pStyle w:val="Normal"/>
+        <w:spacing w:lineRule="auto" w:line="240" w:before="435" w:after="0"/>
+        <w:rPr/>
+      </w:pPr>
+      <w:r>
+        <w:rPr/>
+        <w:t>import pandas as pd</w:t>
+      </w:r>
+    </w:p>
+    <w:p>
+      <w:pPr>
+        <w:pStyle w:val="Normal"/>
+        <w:spacing w:lineRule="auto" w:line="240" w:before="435" w:after="0"/>
+        <w:rPr/>
+      </w:pPr>
+      <w:r>
+        <w:rPr/>
+        <w:t xml:space="preserve"> </w:t>
+      </w:r>
+    </w:p>
+    <w:p>
+      <w:pPr>
+        <w:pStyle w:val="Normal"/>
+        <w:spacing w:lineRule="auto" w:line="240" w:before="435" w:after="0"/>
+        <w:rPr/>
+      </w:pPr>
+      <w:r>
+        <w:rPr/>
+        <w:t># making data frame from csv file</w:t>
+      </w:r>
+    </w:p>
+    <w:p>
+      <w:pPr>
+        <w:pStyle w:val="Normal"/>
+        <w:spacing w:lineRule="auto" w:line="240" w:before="435" w:after="0"/>
+        <w:rPr/>
+      </w:pPr>
+      <w:r>
+        <w:rPr/>
+        <w:t>data = pd.read_csv("nba.csv", index_col ="Name")</w:t>
+      </w:r>
+    </w:p>
+    <w:p>
+      <w:pPr>
+        <w:pStyle w:val="Normal"/>
+        <w:spacing w:lineRule="auto" w:line="240" w:before="435" w:after="0"/>
+        <w:rPr/>
+      </w:pPr>
+      <w:r>
+        <w:rPr/>
+        <w:t xml:space="preserve"> </w:t>
+      </w:r>
+    </w:p>
+    <w:p>
+      <w:pPr>
+        <w:pStyle w:val="Normal"/>
+        <w:spacing w:lineRule="auto" w:line="240" w:before="435" w:after="0"/>
+        <w:rPr/>
+      </w:pPr>
+      <w:r>
+        <w:rPr/>
+        <w:t># retrieving row by loc method</w:t>
+      </w:r>
+    </w:p>
+    <w:p>
+      <w:pPr>
+        <w:pStyle w:val="Normal"/>
+        <w:spacing w:lineRule="auto" w:line="240" w:before="435" w:after="0"/>
+        <w:rPr/>
+      </w:pPr>
+      <w:r>
+        <w:rPr/>
+        <w:t>first = data.loc["Avery Bradley"]</w:t>
+      </w:r>
+    </w:p>
+    <w:p>
+      <w:pPr>
+        <w:pStyle w:val="Normal"/>
+        <w:spacing w:lineRule="auto" w:line="240" w:before="435" w:after="0"/>
+        <w:rPr/>
+      </w:pPr>
+      <w:r>
+        <w:rPr/>
+        <w:t>second = data.loc["R.J. Hunter"]</w:t>
+      </w:r>
+    </w:p>
+    <w:p>
+      <w:pPr>
+        <w:pStyle w:val="Normal"/>
+        <w:spacing w:lineRule="auto" w:line="240" w:before="435" w:after="0"/>
+        <w:rPr/>
+      </w:pPr>
+      <w:r>
+        <w:rPr/>
+        <w:t xml:space="preserve"> </w:t>
+      </w:r>
+    </w:p>
+    <w:p>
+      <w:pPr>
+        <w:pStyle w:val="Normal"/>
+        <w:spacing w:lineRule="auto" w:line="240" w:before="435" w:after="0"/>
+        <w:rPr/>
+      </w:pPr>
+      <w:r>
+        <w:rPr/>
+        <w:t xml:space="preserve"> </w:t>
+      </w:r>
+    </w:p>
+    <w:p>
+      <w:pPr>
+        <w:pStyle w:val="Normal"/>
+        <w:spacing w:lineRule="auto" w:line="240" w:before="435" w:after="0"/>
+        <w:rPr/>
+      </w:pPr>
+      <w:r>
+        <w:rPr/>
+        <w:t>print(first, "\n\n\n", second)</w:t>
+      </w:r>
+    </w:p>
+    <w:p>
+      <w:pPr>
+        <w:pStyle w:val="Normal"/>
+        <w:spacing w:lineRule="auto" w:line="240" w:before="435" w:after="0"/>
+        <w:rPr/>
+      </w:pPr>
+      <w:r>
+        <w:rPr/>
+        <w:t>Output:</w:t>
+      </w:r>
+    </w:p>
+    <w:p>
+      <w:pPr>
+        <w:pStyle w:val="Normal"/>
+        <w:spacing w:lineRule="auto" w:line="240" w:before="435" w:after="0"/>
+        <w:rPr/>
+      </w:pPr>
+      <w:r>
+        <w:rPr/>
+        <w:t>As shown in the output image, two series were returned since there was only one parameter both of the times.</w:t>
+      </w:r>
+    </w:p>
+    <w:p>
+      <w:pPr>
+        <w:pStyle w:val="Normal"/>
+        <w:spacing w:lineRule="auto" w:line="240" w:before="435" w:after="0"/>
+        <w:rPr/>
+      </w:pPr>
+      <w:r>
+        <w:rPr/>
+      </w:r>
+    </w:p>
+    <w:p>
+      <w:pPr>
+        <w:pStyle w:val="Normal"/>
+        <w:spacing w:lineRule="auto" w:line="240" w:before="435" w:after="0"/>
+        <w:rPr/>
+      </w:pPr>
+      <w:r>
+        <w:rPr/>
+        <w:t xml:space="preserve"> </w:t>
+      </w:r>
+    </w:p>
+    <w:p>
+      <w:pPr>
+        <w:pStyle w:val="Normal"/>
+        <w:spacing w:lineRule="auto" w:line="240" w:before="435" w:after="0"/>
+        <w:rPr/>
+      </w:pPr>
+      <w:r>
+        <w:rPr/>
+        <w:t>Indexing a DataFrame using .iloc[ ] :</w:t>
+      </w:r>
+    </w:p>
+    <w:p>
+      <w:pPr>
+        <w:pStyle w:val="Normal"/>
+        <w:spacing w:lineRule="auto" w:line="240" w:before="435" w:after="0"/>
+        <w:rPr/>
+      </w:pPr>
+      <w:r>
+        <w:rPr/>
+        <w:t>This function allows us to retrieve rows and columns by position. In order to do that, we’ll need to specify the positions of the rows that we want, and the positions of the columns that we want as well. The df.iloc indexer is very similar to df.loc but only uses integer locations to make its selections.</w:t>
+      </w:r>
+    </w:p>
+    <w:p>
+      <w:pPr>
+        <w:pStyle w:val="Normal"/>
+        <w:spacing w:lineRule="auto" w:line="240" w:before="435" w:after="0"/>
+        <w:rPr/>
+      </w:pPr>
+      <w:r>
+        <w:rPr/>
+      </w:r>
+    </w:p>
+    <w:p>
+      <w:pPr>
+        <w:pStyle w:val="Normal"/>
+        <w:spacing w:lineRule="auto" w:line="240" w:before="435" w:after="0"/>
+        <w:rPr/>
+      </w:pPr>
+      <w:r>
+        <w:rPr/>
+      </w:r>
+    </w:p>
+    <w:p>
+      <w:pPr>
+        <w:pStyle w:val="Normal"/>
+        <w:spacing w:lineRule="auto" w:line="240" w:before="435" w:after="0"/>
+        <w:rPr/>
+      </w:pPr>
+      <w:r>
+        <w:rPr/>
+      </w:r>
+    </w:p>
+    <w:p>
+      <w:pPr>
+        <w:pStyle w:val="Normal"/>
+        <w:spacing w:lineRule="auto" w:line="240" w:before="435" w:after="0"/>
+        <w:rPr/>
+      </w:pPr>
+      <w:r>
+        <w:rPr/>
+        <w:t>Selecting a single row</w:t>
+      </w:r>
+    </w:p>
+    <w:p>
+      <w:pPr>
+        <w:pStyle w:val="Normal"/>
+        <w:spacing w:lineRule="auto" w:line="240" w:before="435" w:after="0"/>
+        <w:rPr/>
+      </w:pPr>
+      <w:r>
+        <w:rPr/>
+        <w:t>In order to select a single row using .iloc[], we can pass a single integer to .iloc[] function.</w:t>
+      </w:r>
+    </w:p>
+    <w:p>
+      <w:pPr>
+        <w:pStyle w:val="Normal"/>
+        <w:spacing w:lineRule="auto" w:line="240" w:before="435" w:after="0"/>
+        <w:rPr/>
+      </w:pPr>
+      <w:r>
+        <w:rPr/>
+      </w:r>
+    </w:p>
+    <w:p>
+      <w:pPr>
+        <w:pStyle w:val="Normal"/>
+        <w:spacing w:lineRule="auto" w:line="240" w:before="435" w:after="0"/>
+        <w:rPr/>
+      </w:pPr>
+      <w:r>
+        <w:rPr/>
+        <w:t>import pandas as pd</w:t>
+      </w:r>
+    </w:p>
+    <w:p>
+      <w:pPr>
+        <w:pStyle w:val="Normal"/>
+        <w:spacing w:lineRule="auto" w:line="240" w:before="435" w:after="0"/>
+        <w:rPr/>
+      </w:pPr>
+      <w:r>
+        <w:rPr/>
+        <w:t xml:space="preserve"> </w:t>
+      </w:r>
+    </w:p>
+    <w:p>
+      <w:pPr>
+        <w:pStyle w:val="Normal"/>
+        <w:spacing w:lineRule="auto" w:line="240" w:before="435" w:after="0"/>
+        <w:rPr/>
+      </w:pPr>
+      <w:r>
+        <w:rPr/>
+        <w:t># making data frame from csv file</w:t>
+      </w:r>
+    </w:p>
+    <w:p>
+      <w:pPr>
+        <w:pStyle w:val="Normal"/>
+        <w:spacing w:lineRule="auto" w:line="240" w:before="435" w:after="0"/>
+        <w:rPr/>
+      </w:pPr>
+      <w:r>
+        <w:rPr/>
+        <w:t>data = pd.read_csv("nba.csv", index_col ="Name")</w:t>
+      </w:r>
+    </w:p>
+    <w:p>
+      <w:pPr>
+        <w:pStyle w:val="Normal"/>
+        <w:spacing w:lineRule="auto" w:line="240" w:before="435" w:after="0"/>
+        <w:rPr/>
+      </w:pPr>
+      <w:r>
+        <w:rPr/>
+        <w:t xml:space="preserve"> </w:t>
+      </w:r>
+    </w:p>
+    <w:p>
+      <w:pPr>
+        <w:pStyle w:val="Normal"/>
+        <w:spacing w:lineRule="auto" w:line="240" w:before="435" w:after="0"/>
+        <w:rPr/>
+      </w:pPr>
+      <w:r>
+        <w:rPr/>
+        <w:t xml:space="preserve"> </w:t>
+      </w:r>
+    </w:p>
+    <w:p>
+      <w:pPr>
+        <w:pStyle w:val="Normal"/>
+        <w:spacing w:lineRule="auto" w:line="240" w:before="435" w:after="0"/>
+        <w:rPr/>
+      </w:pPr>
+      <w:r>
+        <w:rPr/>
+        <w:t xml:space="preserve"># retrieving rows by iloc method </w:t>
+      </w:r>
+    </w:p>
+    <w:p>
+      <w:pPr>
+        <w:pStyle w:val="Normal"/>
+        <w:spacing w:lineRule="auto" w:line="240" w:before="435" w:after="0"/>
+        <w:rPr/>
+      </w:pPr>
+      <w:r>
+        <w:rPr/>
+        <w:t xml:space="preserve">row2 = data.iloc[3] </w:t>
+      </w:r>
+    </w:p>
+    <w:p>
+      <w:pPr>
+        <w:pStyle w:val="Normal"/>
+        <w:spacing w:lineRule="auto" w:line="240" w:before="435" w:after="0"/>
+        <w:rPr/>
+      </w:pPr>
+      <w:r>
+        <w:rPr/>
+        <w:t xml:space="preserve"> </w:t>
+      </w:r>
+    </w:p>
+    <w:p>
+      <w:pPr>
+        <w:pStyle w:val="Normal"/>
+        <w:spacing w:lineRule="auto" w:line="240" w:before="435" w:after="0"/>
+        <w:rPr/>
+      </w:pPr>
+      <w:r>
+        <w:rPr/>
+        <w:t xml:space="preserve"> </w:t>
+      </w:r>
+    </w:p>
+    <w:p>
+      <w:pPr>
+        <w:pStyle w:val="Normal"/>
+        <w:spacing w:lineRule="auto" w:line="240" w:before="435" w:after="0"/>
+        <w:rPr/>
+      </w:pPr>
+      <w:r>
+        <w:rPr/>
+        <w:t xml:space="preserve"> </w:t>
+      </w:r>
+    </w:p>
+    <w:p>
+      <w:pPr>
+        <w:pStyle w:val="Normal"/>
+        <w:spacing w:lineRule="auto" w:line="240" w:before="435" w:after="0"/>
+        <w:rPr/>
+      </w:pPr>
+      <w:r>
+        <w:rPr/>
+        <w:t>print(row2)</w:t>
+      </w:r>
+    </w:p>
+    <w:p>
+      <w:pPr>
+        <w:pStyle w:val="Normal"/>
+        <w:spacing w:lineRule="auto" w:line="240" w:before="435" w:after="0"/>
+        <w:rPr/>
+      </w:pPr>
+      <w:r>
+        <w:rPr/>
+        <w:t>Output:</w:t>
+      </w:r>
+    </w:p>
+    <w:p>
+      <w:pPr>
+        <w:pStyle w:val="Normal"/>
+        <w:spacing w:lineRule="auto" w:line="240" w:before="435" w:after="0"/>
+        <w:rPr/>
+      </w:pPr>
+      <w:r>
+        <w:rPr/>
+      </w:r>
+    </w:p>
+    <w:p>
+      <w:pPr>
+        <w:pStyle w:val="Normal"/>
+        <w:spacing w:lineRule="auto" w:line="240" w:before="435" w:after="0"/>
+        <w:rPr/>
+      </w:pPr>
+      <w:r>
+        <w:rPr/>
+        <w:t xml:space="preserve"> </w:t>
+      </w:r>
+    </w:p>
+    <w:p>
+      <w:pPr>
+        <w:pStyle w:val="Normal"/>
+        <w:spacing w:lineRule="auto" w:line="240" w:before="435" w:after="0"/>
+        <w:rPr/>
+      </w:pPr>
+      <w:r>
+        <w:rPr/>
+        <w:t>For more Details refer</w:t>
+      </w:r>
+    </w:p>
+    <w:p>
+      <w:pPr>
+        <w:pStyle w:val="Normal"/>
+        <w:spacing w:lineRule="auto" w:line="240" w:before="435" w:after="0"/>
+        <w:rPr/>
+      </w:pPr>
+      <w:r>
+        <w:rPr/>
+      </w:r>
+    </w:p>
+    <w:p>
+      <w:pPr>
+        <w:pStyle w:val="Normal"/>
+        <w:spacing w:lineRule="auto" w:line="240" w:before="435" w:after="0"/>
+        <w:rPr/>
+      </w:pPr>
+      <w:r>
+        <w:rPr/>
+        <w:t>Indexing and Selecting Data with Pandas</w:t>
+      </w:r>
+    </w:p>
+    <w:p>
+      <w:pPr>
+        <w:pStyle w:val="Normal"/>
+        <w:spacing w:lineRule="auto" w:line="240" w:before="435" w:after="0"/>
+        <w:rPr/>
+      </w:pPr>
+      <w:r>
+        <w:rPr/>
+        <w:t>Boolean Indexing in Pandas</w:t>
+      </w:r>
+    </w:p>
+    <w:p>
+      <w:pPr>
+        <w:pStyle w:val="Normal"/>
+        <w:spacing w:lineRule="auto" w:line="240" w:before="435" w:after="0"/>
+        <w:rPr/>
+      </w:pPr>
+      <w:r>
+        <w:rPr/>
+        <w:t xml:space="preserve"> </w:t>
+      </w:r>
+    </w:p>
+    <w:p>
+      <w:pPr>
+        <w:pStyle w:val="Normal"/>
+        <w:spacing w:lineRule="auto" w:line="240" w:before="435" w:after="0"/>
+        <w:rPr/>
+      </w:pPr>
+      <w:r>
+        <w:rPr/>
+      </w:r>
+    </w:p>
+    <w:p>
+      <w:pPr>
+        <w:pStyle w:val="Normal"/>
+        <w:spacing w:lineRule="auto" w:line="240" w:before="435" w:after="0"/>
+        <w:rPr/>
+      </w:pPr>
+      <w:r>
+        <w:rPr/>
+        <w:t>Working with Missing Data</w:t>
+      </w:r>
+    </w:p>
+    <w:p>
+      <w:pPr>
+        <w:pStyle w:val="Normal"/>
+        <w:spacing w:lineRule="auto" w:line="240" w:before="435" w:after="0"/>
+        <w:rPr/>
+      </w:pPr>
+      <w:r>
+        <w:rPr/>
+        <w:t>Missing Data can occur when no information is provided for one or more items or for a whole unit. Missing Data is a very big problem in real life scenario. Missing Data can also refer to as NA(Not Available) values in pandas.</w:t>
+      </w:r>
+    </w:p>
+    <w:p>
+      <w:pPr>
+        <w:pStyle w:val="Normal"/>
+        <w:spacing w:lineRule="auto" w:line="240" w:before="435" w:after="0"/>
+        <w:rPr/>
+      </w:pPr>
+      <w:r>
+        <w:rPr/>
+      </w:r>
+    </w:p>
+    <w:p>
+      <w:pPr>
+        <w:pStyle w:val="Normal"/>
+        <w:spacing w:lineRule="auto" w:line="240" w:before="435" w:after="0"/>
+        <w:rPr/>
+      </w:pPr>
+      <w:r>
+        <w:rPr/>
+        <w:t>Checking for missing values using isnull() and notnull() :</w:t>
+      </w:r>
+    </w:p>
+    <w:p>
+      <w:pPr>
+        <w:pStyle w:val="Normal"/>
+        <w:spacing w:lineRule="auto" w:line="240" w:before="435" w:after="0"/>
+        <w:rPr/>
+      </w:pPr>
+      <w:r>
+        <w:rPr/>
+        <w:t>In order to check missing values in Pandas DataFrame, we use a function isnull() and notnull(). Both function help in checking whether a value is NaN or not. These function can also be used in Pandas Series in order to find null values in a series.</w:t>
+      </w:r>
+    </w:p>
+    <w:p>
+      <w:pPr>
+        <w:pStyle w:val="Normal"/>
+        <w:spacing w:lineRule="auto" w:line="240" w:before="435" w:after="0"/>
+        <w:rPr/>
+      </w:pPr>
+      <w:r>
+        <w:rPr/>
+      </w:r>
+    </w:p>
+    <w:p>
+      <w:pPr>
+        <w:pStyle w:val="Normal"/>
+        <w:spacing w:lineRule="auto" w:line="240" w:before="435" w:after="0"/>
+        <w:rPr/>
+      </w:pPr>
+      <w:r>
+        <w:rPr/>
+        <w:t># importing pandas as pd</w:t>
+      </w:r>
+    </w:p>
+    <w:p>
+      <w:pPr>
+        <w:pStyle w:val="Normal"/>
+        <w:spacing w:lineRule="auto" w:line="240" w:before="435" w:after="0"/>
+        <w:rPr/>
+      </w:pPr>
+      <w:r>
+        <w:rPr/>
+        <w:t>import pandas as pd</w:t>
+      </w:r>
+    </w:p>
+    <w:p>
+      <w:pPr>
+        <w:pStyle w:val="Normal"/>
+        <w:spacing w:lineRule="auto" w:line="240" w:before="435" w:after="0"/>
+        <w:rPr/>
+      </w:pPr>
+      <w:r>
+        <w:rPr/>
+        <w:t xml:space="preserve"> </w:t>
+      </w:r>
+    </w:p>
+    <w:p>
+      <w:pPr>
+        <w:pStyle w:val="Normal"/>
+        <w:spacing w:lineRule="auto" w:line="240" w:before="435" w:after="0"/>
+        <w:rPr/>
+      </w:pPr>
+      <w:r>
+        <w:rPr/>
+        <w:t># importing numpy as np</w:t>
+      </w:r>
+    </w:p>
+    <w:p>
+      <w:pPr>
+        <w:pStyle w:val="Normal"/>
+        <w:spacing w:lineRule="auto" w:line="240" w:before="435" w:after="0"/>
+        <w:rPr/>
+      </w:pPr>
+      <w:r>
+        <w:rPr/>
+        <w:t>import numpy as np</w:t>
+      </w:r>
+    </w:p>
+    <w:p>
+      <w:pPr>
+        <w:pStyle w:val="Normal"/>
+        <w:spacing w:lineRule="auto" w:line="240" w:before="435" w:after="0"/>
+        <w:rPr/>
+      </w:pPr>
+      <w:r>
+        <w:rPr/>
+        <w:t xml:space="preserve"> </w:t>
+      </w:r>
+    </w:p>
+    <w:p>
+      <w:pPr>
+        <w:pStyle w:val="Normal"/>
+        <w:spacing w:lineRule="auto" w:line="240" w:before="435" w:after="0"/>
+        <w:rPr/>
+      </w:pPr>
+      <w:r>
+        <w:rPr/>
+        <w:t># dictionary of lists</w:t>
+      </w:r>
+    </w:p>
+    <w:p>
+      <w:pPr>
+        <w:pStyle w:val="Normal"/>
+        <w:spacing w:lineRule="auto" w:line="240" w:before="435" w:after="0"/>
+        <w:rPr/>
+      </w:pPr>
+      <w:r>
+        <w:rPr/>
+        <w:t>dict = {'First Score':[100, 90, np.nan, 95],</w:t>
+      </w:r>
+    </w:p>
+    <w:p>
+      <w:pPr>
+        <w:pStyle w:val="Normal"/>
+        <w:spacing w:lineRule="auto" w:line="240" w:before="435" w:after="0"/>
+        <w:rPr/>
+      </w:pPr>
+      <w:r>
+        <w:rPr/>
+        <w:t xml:space="preserve">        </w:t>
+      </w:r>
+      <w:r>
+        <w:rPr/>
+        <w:t>'Second Score': [30, 45, 56, np.nan],</w:t>
+      </w:r>
+    </w:p>
+    <w:p>
+      <w:pPr>
+        <w:pStyle w:val="Normal"/>
+        <w:spacing w:lineRule="auto" w:line="240" w:before="435" w:after="0"/>
+        <w:rPr/>
+      </w:pPr>
+      <w:r>
+        <w:rPr/>
+        <w:t xml:space="preserve">        </w:t>
+      </w:r>
+      <w:r>
+        <w:rPr/>
+        <w:t>'Third Score':[np.nan, 40, 80, 98]}</w:t>
+      </w:r>
+    </w:p>
+    <w:p>
+      <w:pPr>
+        <w:pStyle w:val="Normal"/>
+        <w:spacing w:lineRule="auto" w:line="240" w:before="435" w:after="0"/>
+        <w:rPr/>
+      </w:pPr>
+      <w:r>
+        <w:rPr/>
+        <w:t xml:space="preserve"> </w:t>
+      </w:r>
+    </w:p>
+    <w:p>
+      <w:pPr>
+        <w:pStyle w:val="Normal"/>
+        <w:spacing w:lineRule="auto" w:line="240" w:before="435" w:after="0"/>
+        <w:rPr/>
+      </w:pPr>
+      <w:r>
+        <w:rPr/>
+        <w:t># creating a dataframe from list</w:t>
+      </w:r>
+    </w:p>
+    <w:p>
+      <w:pPr>
+        <w:pStyle w:val="Normal"/>
+        <w:spacing w:lineRule="auto" w:line="240" w:before="435" w:after="0"/>
+        <w:rPr/>
+      </w:pPr>
+      <w:r>
+        <w:rPr/>
+        <w:t>df = pd.DataFrame(dict)</w:t>
+      </w:r>
+    </w:p>
+    <w:p>
+      <w:pPr>
+        <w:pStyle w:val="Normal"/>
+        <w:spacing w:lineRule="auto" w:line="240" w:before="435" w:after="0"/>
+        <w:rPr/>
+      </w:pPr>
+      <w:r>
+        <w:rPr/>
+        <w:t xml:space="preserve"> </w:t>
+      </w:r>
+    </w:p>
+    <w:p>
+      <w:pPr>
+        <w:pStyle w:val="Normal"/>
+        <w:spacing w:lineRule="auto" w:line="240" w:before="435" w:after="0"/>
+        <w:rPr/>
+      </w:pPr>
+      <w:r>
+        <w:rPr/>
+        <w:t xml:space="preserve"># using isnull() function  </w:t>
+      </w:r>
+    </w:p>
+    <w:p>
+      <w:pPr>
+        <w:pStyle w:val="Normal"/>
+        <w:spacing w:lineRule="auto" w:line="240" w:before="435" w:after="0"/>
+        <w:rPr/>
+      </w:pPr>
+      <w:r>
+        <w:rPr/>
+        <w:t>df.isnull()</w:t>
+      </w:r>
+    </w:p>
+    <w:p>
+      <w:pPr>
+        <w:pStyle w:val="Normal"/>
+        <w:spacing w:lineRule="auto" w:line="240" w:before="435" w:after="0"/>
+        <w:rPr/>
+      </w:pPr>
+      <w:r>
+        <w:rPr/>
+        <w:t>Output:</w:t>
+      </w:r>
+    </w:p>
+    <w:p>
+      <w:pPr>
+        <w:pStyle w:val="Normal"/>
+        <w:spacing w:lineRule="auto" w:line="240" w:before="435" w:after="0"/>
+        <w:rPr/>
+      </w:pPr>
+      <w:r>
+        <w:rPr/>
+      </w:r>
+    </w:p>
+    <w:p>
+      <w:pPr>
+        <w:pStyle w:val="Normal"/>
+        <w:spacing w:lineRule="auto" w:line="240" w:before="435" w:after="0"/>
+        <w:rPr/>
+      </w:pPr>
+      <w:r>
+        <w:rPr/>
+        <w:t xml:space="preserve"> </w:t>
+      </w:r>
+    </w:p>
+    <w:p>
+      <w:pPr>
+        <w:pStyle w:val="Normal"/>
+        <w:spacing w:lineRule="auto" w:line="240" w:before="435" w:after="0"/>
+        <w:rPr/>
+      </w:pPr>
+      <w:r>
+        <w:rPr/>
+        <w:t>Filling missing values using fillna(), replace() and interpolate() :</w:t>
+      </w:r>
+    </w:p>
+    <w:p>
+      <w:pPr>
+        <w:pStyle w:val="Normal"/>
+        <w:spacing w:lineRule="auto" w:line="240" w:before="435" w:after="0"/>
+        <w:rPr/>
+      </w:pPr>
+      <w:r>
+        <w:rPr/>
+        <w:t>In order to fill null values in a datasets, we use fillna(), replace() and interpolate() function these function replace NaN values with some value of their own. All these function help in filling a null values in datasets of a DataFrame. Interpolate() function is basically used to fill NA values in the dataframe but it uses various interpolation technique to fill the missing values rather than hard-coding the value.</w:t>
+      </w:r>
+    </w:p>
+    <w:p>
+      <w:pPr>
+        <w:pStyle w:val="Normal"/>
+        <w:spacing w:lineRule="auto" w:line="240" w:before="435" w:after="0"/>
+        <w:rPr/>
+      </w:pPr>
+      <w:r>
+        <w:rPr/>
+      </w:r>
+    </w:p>
+    <w:p>
+      <w:pPr>
+        <w:pStyle w:val="Normal"/>
+        <w:spacing w:lineRule="auto" w:line="240" w:before="435" w:after="0"/>
+        <w:rPr/>
+      </w:pPr>
+      <w:r>
+        <w:rPr/>
+        <w:t># importing pandas as pd</w:t>
+      </w:r>
+    </w:p>
+    <w:p>
+      <w:pPr>
+        <w:pStyle w:val="Normal"/>
+        <w:spacing w:lineRule="auto" w:line="240" w:before="435" w:after="0"/>
+        <w:rPr/>
+      </w:pPr>
+      <w:r>
+        <w:rPr/>
+        <w:t>import pandas as pd</w:t>
+      </w:r>
+    </w:p>
+    <w:p>
+      <w:pPr>
+        <w:pStyle w:val="Normal"/>
+        <w:spacing w:lineRule="auto" w:line="240" w:before="435" w:after="0"/>
+        <w:rPr/>
+      </w:pPr>
+      <w:r>
+        <w:rPr/>
+        <w:t># importing numpy as np</w:t>
+      </w:r>
+    </w:p>
+    <w:p>
+      <w:pPr>
+        <w:pStyle w:val="Normal"/>
+        <w:spacing w:lineRule="auto" w:line="240" w:before="435" w:after="0"/>
+        <w:rPr/>
+      </w:pPr>
+      <w:r>
+        <w:rPr/>
+        <w:t>import numpy as np</w:t>
+      </w:r>
+    </w:p>
+    <w:p>
+      <w:pPr>
+        <w:pStyle w:val="Normal"/>
+        <w:spacing w:lineRule="auto" w:line="240" w:before="435" w:after="0"/>
+        <w:rPr/>
+      </w:pPr>
+      <w:r>
+        <w:rPr/>
+        <w:t># dictionary of lists</w:t>
+      </w:r>
+    </w:p>
+    <w:p>
+      <w:pPr>
+        <w:pStyle w:val="Normal"/>
+        <w:spacing w:lineRule="auto" w:line="240" w:before="435" w:after="0"/>
+        <w:rPr/>
+      </w:pPr>
+      <w:r>
+        <w:rPr/>
+        <w:t>dict = {'First Score':[100, 90, np.nan, 95],</w:t>
+      </w:r>
+    </w:p>
+    <w:p>
+      <w:pPr>
+        <w:pStyle w:val="Normal"/>
+        <w:spacing w:lineRule="auto" w:line="240" w:before="435" w:after="0"/>
+        <w:rPr/>
+      </w:pPr>
+      <w:r>
+        <w:rPr/>
+        <w:t xml:space="preserve">        </w:t>
+      </w:r>
+      <w:r>
+        <w:rPr/>
+        <w:t>'Second Score': [30, 45, 56, np.nan],</w:t>
+      </w:r>
+    </w:p>
+    <w:p>
+      <w:pPr>
+        <w:pStyle w:val="Normal"/>
+        <w:spacing w:lineRule="auto" w:line="240" w:before="435" w:after="0"/>
+        <w:rPr/>
+      </w:pPr>
+      <w:r>
+        <w:rPr/>
+        <w:t xml:space="preserve">        </w:t>
+      </w:r>
+      <w:r>
+        <w:rPr/>
+        <w:t>'Third Score':[np.nan, 40, 80, 98]}</w:t>
+      </w:r>
+    </w:p>
+    <w:p>
+      <w:pPr>
+        <w:pStyle w:val="Normal"/>
+        <w:spacing w:lineRule="auto" w:line="240" w:before="435" w:after="0"/>
+        <w:rPr/>
+      </w:pPr>
+      <w:r>
+        <w:rPr/>
+        <w:t># creating a dataframe from dictionary</w:t>
+      </w:r>
+    </w:p>
+    <w:p>
+      <w:pPr>
+        <w:pStyle w:val="Normal"/>
+        <w:spacing w:lineRule="auto" w:line="240" w:before="435" w:after="0"/>
+        <w:rPr/>
+      </w:pPr>
+      <w:r>
+        <w:rPr/>
+        <w:t>df = pd.DataFrame(dict)</w:t>
+      </w:r>
+    </w:p>
+    <w:p>
+      <w:pPr>
+        <w:pStyle w:val="Normal"/>
+        <w:spacing w:lineRule="auto" w:line="240" w:before="435" w:after="0"/>
+        <w:rPr/>
+      </w:pPr>
+      <w:r>
+        <w:rPr/>
+        <w:t xml:space="preserve"> </w:t>
+      </w:r>
+    </w:p>
+    <w:p>
+      <w:pPr>
+        <w:pStyle w:val="Normal"/>
+        <w:spacing w:lineRule="auto" w:line="240" w:before="435" w:after="0"/>
+        <w:rPr/>
+      </w:pPr>
+      <w:r>
+        <w:rPr/>
+        <w:t xml:space="preserve"># filling missing value using fillna()  </w:t>
+      </w:r>
+    </w:p>
+    <w:p>
+      <w:pPr>
+        <w:pStyle w:val="Normal"/>
+        <w:spacing w:lineRule="auto" w:line="240" w:before="435" w:after="0"/>
+        <w:rPr/>
+      </w:pPr>
+      <w:r>
+        <w:rPr/>
+        <w:t>df.fillna(0)</w:t>
+      </w:r>
+    </w:p>
+    <w:p>
+      <w:pPr>
+        <w:pStyle w:val="Normal"/>
+        <w:spacing w:lineRule="auto" w:line="240" w:before="435" w:after="0"/>
+        <w:rPr/>
+      </w:pPr>
+      <w:r>
+        <w:rPr/>
+        <w:t>Output:</w:t>
+      </w:r>
+    </w:p>
+    <w:p>
+      <w:pPr>
+        <w:pStyle w:val="Normal"/>
+        <w:spacing w:lineRule="auto" w:line="240" w:before="435" w:after="0"/>
+        <w:rPr/>
+      </w:pPr>
+      <w:r>
+        <w:rPr/>
+        <w:t>Dropping missing values using dropna() :</w:t>
+      </w:r>
+    </w:p>
+    <w:p>
+      <w:pPr>
+        <w:pStyle w:val="Normal"/>
+        <w:spacing w:lineRule="auto" w:line="240" w:before="435" w:after="0"/>
+        <w:rPr/>
+      </w:pPr>
+      <w:r>
+        <w:rPr/>
+        <w:t>In order to drop a null values from a dataframe, we used dropna() function this fuction drop Rows/Columns of datasets with Null values in different ways.</w:t>
+      </w:r>
+    </w:p>
+    <w:p>
+      <w:pPr>
+        <w:pStyle w:val="Normal"/>
+        <w:spacing w:lineRule="auto" w:line="240" w:before="435" w:after="0"/>
+        <w:rPr/>
+      </w:pPr>
+      <w:r>
+        <w:rPr/>
+        <w:t># importing pandas as pd</w:t>
+      </w:r>
+    </w:p>
+    <w:p>
+      <w:pPr>
+        <w:pStyle w:val="Normal"/>
+        <w:spacing w:lineRule="auto" w:line="240" w:before="435" w:after="0"/>
+        <w:rPr/>
+      </w:pPr>
+      <w:r>
+        <w:rPr/>
+        <w:t>import pandas as pd</w:t>
+      </w:r>
+    </w:p>
+    <w:p>
+      <w:pPr>
+        <w:pStyle w:val="Normal"/>
+        <w:spacing w:lineRule="auto" w:line="240" w:before="435" w:after="0"/>
+        <w:rPr/>
+      </w:pPr>
+      <w:r>
+        <w:rPr/>
+        <w:t xml:space="preserve"> </w:t>
+      </w:r>
+    </w:p>
+    <w:p>
+      <w:pPr>
+        <w:pStyle w:val="Normal"/>
+        <w:spacing w:lineRule="auto" w:line="240" w:before="435" w:after="0"/>
+        <w:rPr/>
+      </w:pPr>
+      <w:r>
+        <w:rPr/>
+        <w:t># importing numpy as np</w:t>
+      </w:r>
+    </w:p>
+    <w:p>
+      <w:pPr>
+        <w:pStyle w:val="Normal"/>
+        <w:spacing w:lineRule="auto" w:line="240" w:before="435" w:after="0"/>
+        <w:rPr/>
+      </w:pPr>
+      <w:r>
+        <w:rPr/>
+        <w:t>import numpy as np</w:t>
+      </w:r>
+    </w:p>
+    <w:p>
+      <w:pPr>
+        <w:pStyle w:val="Normal"/>
+        <w:spacing w:lineRule="auto" w:line="240" w:before="435" w:after="0"/>
+        <w:rPr/>
+      </w:pPr>
+      <w:r>
+        <w:rPr/>
+        <w:t># dictionary of lists</w:t>
+      </w:r>
+    </w:p>
+    <w:p>
+      <w:pPr>
+        <w:pStyle w:val="Normal"/>
+        <w:spacing w:lineRule="auto" w:line="240" w:before="435" w:after="0"/>
+        <w:rPr/>
+      </w:pPr>
+      <w:r>
+        <w:rPr/>
+        <w:t>dict = {'First Score':[100, 90, np.nan, 95],</w:t>
+      </w:r>
+    </w:p>
+    <w:p>
+      <w:pPr>
+        <w:pStyle w:val="Normal"/>
+        <w:spacing w:lineRule="auto" w:line="240" w:before="435" w:after="0"/>
+        <w:rPr/>
+      </w:pPr>
+      <w:r>
+        <w:rPr/>
+        <w:t xml:space="preserve">        </w:t>
+      </w:r>
+      <w:r>
+        <w:rPr/>
+        <w:t>'Second Score': [30, np.nan, 45, 56],</w:t>
+      </w:r>
+    </w:p>
+    <w:p>
+      <w:pPr>
+        <w:pStyle w:val="Normal"/>
+        <w:spacing w:lineRule="auto" w:line="240" w:before="435" w:after="0"/>
+        <w:rPr/>
+      </w:pPr>
+      <w:r>
+        <w:rPr/>
+        <w:t xml:space="preserve">        </w:t>
+      </w:r>
+      <w:r>
+        <w:rPr/>
+        <w:t>'Third Score':[52, 40, 80, 98],</w:t>
+      </w:r>
+    </w:p>
+    <w:p>
+      <w:pPr>
+        <w:pStyle w:val="Normal"/>
+        <w:spacing w:lineRule="auto" w:line="240" w:before="435" w:after="0"/>
+        <w:rPr/>
+      </w:pPr>
+      <w:r>
+        <w:rPr/>
+        <w:t xml:space="preserve">        </w:t>
+      </w:r>
+      <w:r>
+        <w:rPr/>
+        <w:t>'Fourth Score':[np.nan, np.nan, np.nan, 65]}</w:t>
+      </w:r>
+    </w:p>
+    <w:p>
+      <w:pPr>
+        <w:pStyle w:val="Normal"/>
+        <w:spacing w:lineRule="auto" w:line="240" w:before="435" w:after="0"/>
+        <w:rPr/>
+      </w:pPr>
+      <w:r>
+        <w:rPr/>
+        <w:t xml:space="preserve"> </w:t>
+      </w:r>
+    </w:p>
+    <w:p>
+      <w:pPr>
+        <w:pStyle w:val="Normal"/>
+        <w:spacing w:lineRule="auto" w:line="240" w:before="435" w:after="0"/>
+        <w:rPr/>
+      </w:pPr>
+      <w:r>
+        <w:rPr/>
+        <w:t># creating a dataframe from dictionary</w:t>
+      </w:r>
+    </w:p>
+    <w:p>
+      <w:pPr>
+        <w:pStyle w:val="Normal"/>
+        <w:spacing w:lineRule="auto" w:line="240" w:before="435" w:after="0"/>
+        <w:rPr/>
+      </w:pPr>
+      <w:r>
+        <w:rPr/>
+        <w:t>df = pd.DataFrame(dict)</w:t>
+      </w:r>
+    </w:p>
+    <w:p>
+      <w:pPr>
+        <w:pStyle w:val="Normal"/>
+        <w:spacing w:lineRule="auto" w:line="240" w:before="435" w:after="0"/>
+        <w:rPr/>
+      </w:pPr>
+      <w:r>
+        <w:rPr/>
+        <w:t>df</w:t>
+      </w:r>
+    </w:p>
+    <w:p>
+      <w:pPr>
+        <w:pStyle w:val="Normal"/>
+        <w:spacing w:lineRule="auto" w:line="240" w:before="435" w:after="0"/>
+        <w:rPr/>
+      </w:pPr>
+      <w:r>
+        <w:rPr/>
+        <w:t>Now we drop rows with at least one Nan value (Null value)</w:t>
+      </w:r>
+    </w:p>
+    <w:p>
+      <w:pPr>
+        <w:pStyle w:val="Normal"/>
+        <w:spacing w:lineRule="auto" w:line="240" w:before="435" w:after="0"/>
+        <w:rPr/>
+      </w:pPr>
+      <w:r>
+        <w:rPr/>
+        <w:t># importing pandas as pd</w:t>
+      </w:r>
+    </w:p>
+    <w:p>
+      <w:pPr>
+        <w:pStyle w:val="Normal"/>
+        <w:spacing w:lineRule="auto" w:line="240" w:before="435" w:after="0"/>
+        <w:rPr/>
+      </w:pPr>
+      <w:r>
+        <w:rPr/>
+        <w:t>import pandas as pd</w:t>
+      </w:r>
+    </w:p>
+    <w:p>
+      <w:pPr>
+        <w:pStyle w:val="Normal"/>
+        <w:spacing w:lineRule="auto" w:line="240" w:before="435" w:after="0"/>
+        <w:rPr/>
+      </w:pPr>
+      <w:r>
+        <w:rPr/>
+        <w:t># importing numpy as np</w:t>
+      </w:r>
+    </w:p>
+    <w:p>
+      <w:pPr>
+        <w:pStyle w:val="Normal"/>
+        <w:spacing w:lineRule="auto" w:line="240" w:before="435" w:after="0"/>
+        <w:rPr/>
+      </w:pPr>
+      <w:r>
+        <w:rPr/>
+        <w:t>import numpy as np</w:t>
+      </w:r>
+    </w:p>
+    <w:p>
+      <w:pPr>
+        <w:pStyle w:val="Normal"/>
+        <w:spacing w:lineRule="auto" w:line="240" w:before="435" w:after="0"/>
+        <w:rPr/>
+      </w:pPr>
+      <w:r>
+        <w:rPr/>
+        <w:t xml:space="preserve"> </w:t>
+      </w:r>
+    </w:p>
+    <w:p>
+      <w:pPr>
+        <w:pStyle w:val="Normal"/>
+        <w:spacing w:lineRule="auto" w:line="240" w:before="435" w:after="0"/>
+        <w:rPr/>
+      </w:pPr>
+      <w:r>
+        <w:rPr/>
+        <w:t># dictionary of lists</w:t>
+      </w:r>
+    </w:p>
+    <w:p>
+      <w:pPr>
+        <w:pStyle w:val="Normal"/>
+        <w:spacing w:lineRule="auto" w:line="240" w:before="435" w:after="0"/>
+        <w:rPr/>
+      </w:pPr>
+      <w:r>
+        <w:rPr/>
+        <w:t>dict = {'First Score':[100, 90, np.nan, 95],</w:t>
+      </w:r>
+    </w:p>
+    <w:p>
+      <w:pPr>
+        <w:pStyle w:val="Normal"/>
+        <w:spacing w:lineRule="auto" w:line="240" w:before="435" w:after="0"/>
+        <w:rPr/>
+      </w:pPr>
+      <w:r>
+        <w:rPr/>
+        <w:t xml:space="preserve">        </w:t>
+      </w:r>
+      <w:r>
+        <w:rPr/>
+        <w:t>'Second Score': [30, np.nan, 45, 56],</w:t>
+      </w:r>
+    </w:p>
+    <w:p>
+      <w:pPr>
+        <w:pStyle w:val="Normal"/>
+        <w:spacing w:lineRule="auto" w:line="240" w:before="435" w:after="0"/>
+        <w:rPr/>
+      </w:pPr>
+      <w:r>
+        <w:rPr/>
+        <w:t xml:space="preserve">        </w:t>
+      </w:r>
+      <w:r>
+        <w:rPr/>
+        <w:t>'Third Score':[52, 40, 80, 98],</w:t>
+      </w:r>
+    </w:p>
+    <w:p>
+      <w:pPr>
+        <w:pStyle w:val="Normal"/>
+        <w:spacing w:lineRule="auto" w:line="240" w:before="435" w:after="0"/>
+        <w:rPr/>
+      </w:pPr>
+      <w:r>
+        <w:rPr/>
+        <w:t xml:space="preserve">        </w:t>
+      </w:r>
+      <w:r>
+        <w:rPr/>
+        <w:t>'Fourth Score':[np.nan, np.nan, np.nan, 65]}</w:t>
+      </w:r>
+    </w:p>
+    <w:p>
+      <w:pPr>
+        <w:pStyle w:val="Normal"/>
+        <w:spacing w:lineRule="auto" w:line="240" w:before="435" w:after="0"/>
+        <w:rPr/>
+      </w:pPr>
+      <w:r>
+        <w:rPr/>
+        <w:t># creating a dataframe from dictionary</w:t>
+      </w:r>
+    </w:p>
+    <w:p>
+      <w:pPr>
+        <w:pStyle w:val="Normal"/>
+        <w:spacing w:lineRule="auto" w:line="240" w:before="435" w:after="0"/>
+        <w:rPr/>
+      </w:pPr>
+      <w:r>
+        <w:rPr/>
+        <w:t>df = pd.DataFrame(dict)</w:t>
+      </w:r>
+    </w:p>
+    <w:p>
+      <w:pPr>
+        <w:pStyle w:val="Normal"/>
+        <w:spacing w:lineRule="auto" w:line="240" w:before="435" w:after="0"/>
+        <w:rPr/>
+      </w:pPr>
+      <w:r>
+        <w:rPr/>
+        <w:t xml:space="preserve"> </w:t>
+      </w:r>
+    </w:p>
+    <w:p>
+      <w:pPr>
+        <w:pStyle w:val="Normal"/>
+        <w:spacing w:lineRule="auto" w:line="240" w:before="435" w:after="0"/>
+        <w:rPr/>
+      </w:pPr>
+      <w:r>
+        <w:rPr/>
+        <w:t xml:space="preserve"># using dropna() function  </w:t>
+      </w:r>
+    </w:p>
+    <w:p>
+      <w:pPr>
+        <w:pStyle w:val="Normal"/>
+        <w:spacing w:lineRule="auto" w:line="240" w:before="435" w:after="0"/>
+        <w:rPr/>
+      </w:pPr>
+      <w:r>
+        <w:rPr/>
+        <w:t>df.dropna()</w:t>
+      </w:r>
+    </w:p>
+    <w:p>
+      <w:pPr>
+        <w:pStyle w:val="Normal"/>
+        <w:spacing w:lineRule="auto" w:line="240" w:before="435" w:after="0"/>
+        <w:rPr/>
+      </w:pPr>
+      <w:r>
+        <w:rPr/>
+        <w:t>Output:</w:t>
+      </w:r>
+    </w:p>
+    <w:p>
+      <w:pPr>
+        <w:pStyle w:val="Normal"/>
+        <w:spacing w:lineRule="auto" w:line="240" w:before="435" w:after="0"/>
+        <w:rPr/>
+      </w:pPr>
+      <w:r>
+        <w:rPr/>
+      </w:r>
+    </w:p>
+    <w:p>
+      <w:pPr>
+        <w:pStyle w:val="Normal"/>
+        <w:spacing w:lineRule="auto" w:line="240" w:before="435" w:after="0"/>
+        <w:rPr/>
+      </w:pPr>
+      <w:r>
+        <w:rPr/>
+        <w:t>For more Details refer to Working with Missing Data in Pandas</w:t>
+      </w:r>
+    </w:p>
+    <w:p>
+      <w:pPr>
+        <w:pStyle w:val="Normal"/>
+        <w:spacing w:lineRule="auto" w:line="240" w:before="435" w:after="0"/>
+        <w:rPr/>
+      </w:pPr>
+      <w:r>
+        <w:rPr/>
+        <w:t>Iterating over rows and columns</w:t>
+      </w:r>
+    </w:p>
+    <w:p>
+      <w:pPr>
+        <w:pStyle w:val="Normal"/>
+        <w:spacing w:lineRule="auto" w:line="240" w:before="435" w:after="0"/>
+        <w:rPr/>
+      </w:pPr>
+      <w:r>
+        <w:rPr/>
+        <w:t>Iteration is a general term for taking each item of something, one after another. Pandas DataFrame consists of rows and columns so, in order to iterate over dataframe, we have to iterate a dataframe like a dictionary.</w:t>
+      </w:r>
+    </w:p>
+    <w:p>
+      <w:pPr>
+        <w:pStyle w:val="Normal"/>
+        <w:spacing w:lineRule="auto" w:line="240" w:before="435" w:after="0"/>
+        <w:rPr/>
+      </w:pPr>
+      <w:r>
+        <w:rPr/>
+        <w:t>Iterating over rows :</w:t>
+      </w:r>
+    </w:p>
+    <w:p>
+      <w:pPr>
+        <w:pStyle w:val="Normal"/>
+        <w:spacing w:lineRule="auto" w:line="240" w:before="435" w:after="0"/>
+        <w:rPr/>
+      </w:pPr>
+      <w:r>
+        <w:rPr/>
+        <w:t>In order to iterate over rows, we can use three function iteritems(), iterrows(), itertuples() . These three function will help in iteration over rows.</w:t>
+      </w:r>
+    </w:p>
+    <w:p>
+      <w:pPr>
+        <w:pStyle w:val="Normal"/>
+        <w:spacing w:lineRule="auto" w:line="240" w:before="435" w:after="0"/>
+        <w:rPr/>
+      </w:pPr>
+      <w:r>
+        <w:rPr/>
+      </w:r>
+    </w:p>
+    <w:p>
+      <w:pPr>
+        <w:pStyle w:val="Normal"/>
+        <w:spacing w:lineRule="auto" w:line="240" w:before="435" w:after="0"/>
+        <w:rPr/>
+      </w:pPr>
+      <w:r>
+        <w:rPr/>
+        <w:t># importing pandas as pd</w:t>
+      </w:r>
+    </w:p>
+    <w:p>
+      <w:pPr>
+        <w:pStyle w:val="Normal"/>
+        <w:spacing w:lineRule="auto" w:line="240" w:before="435" w:after="0"/>
+        <w:rPr/>
+      </w:pPr>
+      <w:r>
+        <w:rPr/>
+        <w:t>import pandas as pd</w:t>
+      </w:r>
+    </w:p>
+    <w:p>
+      <w:pPr>
+        <w:pStyle w:val="Normal"/>
+        <w:spacing w:lineRule="auto" w:line="240" w:before="435" w:after="0"/>
+        <w:rPr/>
+      </w:pPr>
+      <w:r>
+        <w:rPr/>
+        <w:t># dictionary of lists</w:t>
+      </w:r>
+    </w:p>
+    <w:p>
+      <w:pPr>
+        <w:pStyle w:val="Normal"/>
+        <w:spacing w:lineRule="auto" w:line="240" w:before="435" w:after="0"/>
+        <w:rPr/>
+      </w:pPr>
+      <w:r>
+        <w:rPr/>
+        <w:t>dict = {'name':["aparna", "pankaj", "sudhir", "Geeku"],</w:t>
+      </w:r>
+    </w:p>
+    <w:p>
+      <w:pPr>
+        <w:pStyle w:val="Normal"/>
+        <w:spacing w:lineRule="auto" w:line="240" w:before="435" w:after="0"/>
+        <w:rPr/>
+      </w:pPr>
+      <w:r>
+        <w:rPr/>
+        <w:t xml:space="preserve">        </w:t>
+      </w:r>
+      <w:r>
+        <w:rPr/>
+        <w:t>'degree': ["MBA", "BCA", "M.Tech", "MBA"],</w:t>
+      </w:r>
+    </w:p>
+    <w:p>
+      <w:pPr>
+        <w:pStyle w:val="Normal"/>
+        <w:spacing w:lineRule="auto" w:line="240" w:before="435" w:after="0"/>
+        <w:rPr/>
+      </w:pPr>
+      <w:r>
+        <w:rPr/>
+        <w:t xml:space="preserve">        </w:t>
+      </w:r>
+      <w:r>
+        <w:rPr/>
+        <w:t>'score':[90, 40, 80, 98]}</w:t>
+      </w:r>
+    </w:p>
+    <w:p>
+      <w:pPr>
+        <w:pStyle w:val="Normal"/>
+        <w:spacing w:lineRule="auto" w:line="240" w:before="435" w:after="0"/>
+        <w:rPr/>
+      </w:pPr>
+      <w:r>
+        <w:rPr/>
+        <w:t xml:space="preserve"># creating a dataframe from a dictionary </w:t>
+      </w:r>
+    </w:p>
+    <w:p>
+      <w:pPr>
+        <w:pStyle w:val="Normal"/>
+        <w:spacing w:lineRule="auto" w:line="240" w:before="435" w:after="0"/>
+        <w:rPr/>
+      </w:pPr>
+      <w:r>
+        <w:rPr/>
+        <w:t>df = pd.DataFrame(dict)</w:t>
+      </w:r>
+    </w:p>
+    <w:p>
+      <w:pPr>
+        <w:pStyle w:val="Normal"/>
+        <w:spacing w:lineRule="auto" w:line="240" w:before="435" w:after="0"/>
+        <w:rPr/>
+      </w:pPr>
+      <w:r>
+        <w:rPr/>
+        <w:t>print(df)</w:t>
+      </w:r>
+    </w:p>
+    <w:p>
+      <w:pPr>
+        <w:pStyle w:val="Normal"/>
+        <w:spacing w:lineRule="auto" w:line="240" w:before="435" w:after="0"/>
+        <w:rPr/>
+      </w:pPr>
+      <w:r>
+        <w:rPr/>
+        <w:t>Run on IDE</w:t>
+      </w:r>
+    </w:p>
+    <w:p>
+      <w:pPr>
+        <w:pStyle w:val="Normal"/>
+        <w:spacing w:lineRule="auto" w:line="240" w:before="435" w:after="0"/>
+        <w:rPr/>
+      </w:pPr>
+      <w:r>
+        <w:rPr/>
+      </w:r>
+    </w:p>
+    <w:p>
+      <w:pPr>
+        <w:pStyle w:val="Normal"/>
+        <w:spacing w:lineRule="auto" w:line="240" w:before="435" w:after="0"/>
+        <w:rPr/>
+      </w:pPr>
+      <w:r>
+        <w:rPr/>
+        <w:t>Now we apply iterrows() function in order to get a each element of rows.</w:t>
+      </w:r>
+    </w:p>
+    <w:p>
+      <w:pPr>
+        <w:pStyle w:val="Normal"/>
+        <w:spacing w:lineRule="auto" w:line="240" w:before="435" w:after="0"/>
+        <w:rPr/>
+      </w:pPr>
+      <w:r>
+        <w:rPr/>
+      </w:r>
+    </w:p>
+    <w:p>
+      <w:pPr>
+        <w:pStyle w:val="Normal"/>
+        <w:spacing w:lineRule="auto" w:line="240" w:before="435" w:after="0"/>
+        <w:rPr/>
+      </w:pPr>
+      <w:r>
+        <w:rPr/>
+        <w:t># importing pandas as pd</w:t>
+      </w:r>
+    </w:p>
+    <w:p>
+      <w:pPr>
+        <w:pStyle w:val="Normal"/>
+        <w:spacing w:lineRule="auto" w:line="240" w:before="435" w:after="0"/>
+        <w:rPr/>
+      </w:pPr>
+      <w:r>
+        <w:rPr/>
+        <w:t>import pandas as pd</w:t>
+      </w:r>
+    </w:p>
+    <w:p>
+      <w:pPr>
+        <w:pStyle w:val="Normal"/>
+        <w:spacing w:lineRule="auto" w:line="240" w:before="435" w:after="0"/>
+        <w:rPr/>
+      </w:pPr>
+      <w:r>
+        <w:rPr/>
+        <w:t xml:space="preserve">  </w:t>
+      </w:r>
+    </w:p>
+    <w:p>
+      <w:pPr>
+        <w:pStyle w:val="Normal"/>
+        <w:spacing w:lineRule="auto" w:line="240" w:before="435" w:after="0"/>
+        <w:rPr/>
+      </w:pPr>
+      <w:r>
+        <w:rPr/>
+        <w:t># dictionary of lists</w:t>
+      </w:r>
+    </w:p>
+    <w:p>
+      <w:pPr>
+        <w:pStyle w:val="Normal"/>
+        <w:spacing w:lineRule="auto" w:line="240" w:before="435" w:after="0"/>
+        <w:rPr/>
+      </w:pPr>
+      <w:r>
+        <w:rPr/>
+        <w:t>dict = {'name':["aparna", "pankaj", "sudhir", "Geeku"],</w:t>
+      </w:r>
+    </w:p>
+    <w:p>
+      <w:pPr>
+        <w:pStyle w:val="Normal"/>
+        <w:spacing w:lineRule="auto" w:line="240" w:before="435" w:after="0"/>
+        <w:rPr/>
+      </w:pPr>
+      <w:r>
+        <w:rPr/>
+        <w:t xml:space="preserve">        </w:t>
+      </w:r>
+      <w:r>
+        <w:rPr/>
+        <w:t>'degree': ["MBA", "BCA", "M.Tech", "MBA"],</w:t>
+      </w:r>
+    </w:p>
+    <w:p>
+      <w:pPr>
+        <w:pStyle w:val="Normal"/>
+        <w:spacing w:lineRule="auto" w:line="240" w:before="435" w:after="0"/>
+        <w:rPr/>
+      </w:pPr>
+      <w:r>
+        <w:rPr/>
+        <w:t xml:space="preserve">        </w:t>
+      </w:r>
+      <w:r>
+        <w:rPr/>
+        <w:t>'score':[90, 40, 80, 98]}</w:t>
+      </w:r>
+    </w:p>
+    <w:p>
+      <w:pPr>
+        <w:pStyle w:val="Normal"/>
+        <w:spacing w:lineRule="auto" w:line="240" w:before="435" w:after="0"/>
+        <w:rPr/>
+      </w:pPr>
+      <w:r>
+        <w:rPr/>
+        <w:t xml:space="preserve"> </w:t>
+      </w:r>
+    </w:p>
+    <w:p>
+      <w:pPr>
+        <w:pStyle w:val="Normal"/>
+        <w:spacing w:lineRule="auto" w:line="240" w:before="435" w:after="0"/>
+        <w:rPr/>
+      </w:pPr>
+      <w:r>
+        <w:rPr/>
+        <w:t xml:space="preserve"># creating a dataframe from a dictionary </w:t>
+      </w:r>
+    </w:p>
+    <w:p>
+      <w:pPr>
+        <w:pStyle w:val="Normal"/>
+        <w:spacing w:lineRule="auto" w:line="240" w:before="435" w:after="0"/>
+        <w:rPr/>
+      </w:pPr>
+      <w:r>
+        <w:rPr/>
+        <w:t>df = pd.DataFrame(dict)</w:t>
+      </w:r>
+    </w:p>
+    <w:p>
+      <w:pPr>
+        <w:pStyle w:val="Normal"/>
+        <w:spacing w:lineRule="auto" w:line="240" w:before="435" w:after="0"/>
+        <w:rPr/>
+      </w:pPr>
+      <w:r>
+        <w:rPr/>
+        <w:t xml:space="preserve"> </w:t>
+      </w:r>
+    </w:p>
+    <w:p>
+      <w:pPr>
+        <w:pStyle w:val="Normal"/>
+        <w:spacing w:lineRule="auto" w:line="240" w:before="435" w:after="0"/>
+        <w:rPr/>
+      </w:pPr>
+      <w:r>
+        <w:rPr/>
+        <w:t xml:space="preserve"># iterating over rows using iterrows() function </w:t>
+      </w:r>
+    </w:p>
+    <w:p>
+      <w:pPr>
+        <w:pStyle w:val="Normal"/>
+        <w:spacing w:lineRule="auto" w:line="240" w:before="435" w:after="0"/>
+        <w:rPr/>
+      </w:pPr>
+      <w:r>
+        <w:rPr/>
+        <w:t>for i, j in df.iterrows():</w:t>
+      </w:r>
+    </w:p>
+    <w:p>
+      <w:pPr>
+        <w:pStyle w:val="Normal"/>
+        <w:spacing w:lineRule="auto" w:line="240" w:before="435" w:after="0"/>
+        <w:rPr/>
+      </w:pPr>
+      <w:r>
+        <w:rPr/>
+        <w:t xml:space="preserve">    </w:t>
+      </w:r>
+      <w:r>
+        <w:rPr/>
+        <w:t>print(i, j)</w:t>
+      </w:r>
+    </w:p>
+    <w:p>
+      <w:pPr>
+        <w:pStyle w:val="Normal"/>
+        <w:spacing w:lineRule="auto" w:line="240" w:before="435" w:after="0"/>
+        <w:rPr/>
+      </w:pPr>
+      <w:r>
+        <w:rPr/>
+        <w:t xml:space="preserve">    </w:t>
+      </w:r>
+      <w:r>
+        <w:rPr/>
+        <w:t>print()</w:t>
+      </w:r>
+    </w:p>
+    <w:p>
+      <w:pPr>
+        <w:pStyle w:val="Normal"/>
+        <w:spacing w:lineRule="auto" w:line="240" w:before="435" w:after="0"/>
+        <w:rPr/>
+      </w:pPr>
+      <w:r>
+        <w:rPr/>
+        <w:t>Run on IDE</w:t>
+      </w:r>
+    </w:p>
+    <w:p>
+      <w:pPr>
+        <w:pStyle w:val="Normal"/>
+        <w:spacing w:lineRule="auto" w:line="240" w:before="435" w:after="0"/>
+        <w:rPr/>
+      </w:pPr>
+      <w:r>
+        <w:rPr/>
+        <w:t>Output:</w:t>
+      </w:r>
+    </w:p>
+    <w:p>
+      <w:pPr>
+        <w:pStyle w:val="Normal"/>
+        <w:spacing w:lineRule="auto" w:line="240" w:before="435" w:after="0"/>
+        <w:rPr/>
+      </w:pPr>
+      <w:r>
+        <w:rPr/>
+        <w:t>Iterating over Columns :</w:t>
+      </w:r>
+    </w:p>
+    <w:p>
+      <w:pPr>
+        <w:pStyle w:val="Normal"/>
+        <w:spacing w:lineRule="auto" w:line="240" w:before="435" w:after="0"/>
+        <w:rPr/>
+      </w:pPr>
+      <w:r>
+        <w:rPr/>
+        <w:t>In order to iterate over columns, we need to create a list of dataframe columns and then iterating through that list to pull out the dataframe columns.</w:t>
+      </w:r>
+    </w:p>
+    <w:p>
+      <w:pPr>
+        <w:pStyle w:val="Normal"/>
+        <w:spacing w:lineRule="auto" w:line="240" w:before="435" w:after="0"/>
+        <w:rPr/>
+      </w:pPr>
+      <w:r>
+        <w:rPr/>
+      </w:r>
+    </w:p>
+    <w:p>
+      <w:pPr>
+        <w:pStyle w:val="Normal"/>
+        <w:spacing w:lineRule="auto" w:line="240" w:before="435" w:after="0"/>
+        <w:rPr/>
+      </w:pPr>
+      <w:r>
+        <w:rPr/>
+        <w:t># importing pandas as pd</w:t>
+      </w:r>
+    </w:p>
+    <w:p>
+      <w:pPr>
+        <w:pStyle w:val="Normal"/>
+        <w:spacing w:lineRule="auto" w:line="240" w:before="435" w:after="0"/>
+        <w:rPr/>
+      </w:pPr>
+      <w:r>
+        <w:rPr/>
+        <w:t>import pandas as pd</w:t>
+      </w:r>
+    </w:p>
+    <w:p>
+      <w:pPr>
+        <w:pStyle w:val="Normal"/>
+        <w:spacing w:lineRule="auto" w:line="240" w:before="435" w:after="0"/>
+        <w:rPr/>
+      </w:pPr>
+      <w:r>
+        <w:rPr/>
+        <w:t># dictionary of lists</w:t>
+      </w:r>
+    </w:p>
+    <w:p>
+      <w:pPr>
+        <w:pStyle w:val="Normal"/>
+        <w:spacing w:lineRule="auto" w:line="240" w:before="435" w:after="0"/>
+        <w:rPr/>
+      </w:pPr>
+      <w:r>
+        <w:rPr/>
+        <w:t>dict = {'name':["aparna", "pankaj", "sudhir", "Geeku"],</w:t>
+      </w:r>
+    </w:p>
+    <w:p>
+      <w:pPr>
+        <w:pStyle w:val="Normal"/>
+        <w:spacing w:lineRule="auto" w:line="240" w:before="435" w:after="0"/>
+        <w:rPr/>
+      </w:pPr>
+      <w:r>
+        <w:rPr/>
+        <w:t xml:space="preserve">        </w:t>
+      </w:r>
+      <w:r>
+        <w:rPr/>
+        <w:t>'degree': ["MBA", "BCA", "M.Tech", "MBA"],</w:t>
+      </w:r>
+    </w:p>
+    <w:p>
+      <w:pPr>
+        <w:pStyle w:val="Normal"/>
+        <w:spacing w:lineRule="auto" w:line="240" w:before="435" w:after="0"/>
+        <w:rPr/>
+      </w:pPr>
+      <w:r>
+        <w:rPr/>
+        <w:t xml:space="preserve">        </w:t>
+      </w:r>
+      <w:r>
+        <w:rPr/>
+        <w:t>'score':[90, 40, 80, 98]}</w:t>
+      </w:r>
+    </w:p>
+    <w:p>
+      <w:pPr>
+        <w:pStyle w:val="Normal"/>
+        <w:spacing w:lineRule="auto" w:line="240" w:before="435" w:after="0"/>
+        <w:rPr/>
+      </w:pPr>
+      <w:r>
+        <w:rPr/>
+        <w:t xml:space="preserve"> </w:t>
+      </w:r>
+    </w:p>
+    <w:p>
+      <w:pPr>
+        <w:pStyle w:val="Normal"/>
+        <w:spacing w:lineRule="auto" w:line="240" w:before="435" w:after="0"/>
+        <w:rPr/>
+      </w:pPr>
+      <w:r>
+        <w:rPr/>
+        <w:t xml:space="preserve"># creating a dataframe from a dictionary </w:t>
+      </w:r>
+    </w:p>
+    <w:p>
+      <w:pPr>
+        <w:pStyle w:val="Normal"/>
+        <w:spacing w:lineRule="auto" w:line="240" w:before="435" w:after="0"/>
+        <w:rPr/>
+      </w:pPr>
+      <w:r>
+        <w:rPr/>
+        <w:t>df = pd.DataFrame(dict)</w:t>
+      </w:r>
+    </w:p>
+    <w:p>
+      <w:pPr>
+        <w:pStyle w:val="Normal"/>
+        <w:spacing w:lineRule="auto" w:line="240" w:before="435" w:after="0"/>
+        <w:rPr/>
+      </w:pPr>
+      <w:r>
+        <w:rPr/>
+        <w:t>print(df)</w:t>
+      </w:r>
+    </w:p>
+    <w:p>
+      <w:pPr>
+        <w:pStyle w:val="Normal"/>
+        <w:spacing w:lineRule="auto" w:line="240" w:before="435" w:after="0"/>
+        <w:rPr/>
+      </w:pPr>
+      <w:r>
+        <w:rPr/>
+        <w:t>Run on IDE</w:t>
+      </w:r>
+    </w:p>
+    <w:p>
+      <w:pPr>
+        <w:pStyle w:val="Normal"/>
+        <w:spacing w:lineRule="auto" w:line="240" w:before="435" w:after="0"/>
+        <w:rPr/>
+      </w:pPr>
+      <w:r>
+        <w:rPr/>
+        <w:t>Now we iterate through columns in order to iterate through columns we first create a list of dataframe columns and then iterate through list.</w:t>
+      </w:r>
+    </w:p>
+    <w:p>
+      <w:pPr>
+        <w:pStyle w:val="Normal"/>
+        <w:spacing w:lineRule="auto" w:line="240" w:before="435" w:after="0"/>
+        <w:rPr/>
+      </w:pPr>
+      <w:r>
+        <w:rPr/>
+        <w:t># creating a list of dataframe columns</w:t>
+      </w:r>
+    </w:p>
+    <w:p>
+      <w:pPr>
+        <w:pStyle w:val="Normal"/>
+        <w:spacing w:lineRule="auto" w:line="240" w:before="435" w:after="0"/>
+        <w:rPr/>
+      </w:pPr>
+      <w:r>
+        <w:rPr/>
+        <w:t>columns = list(df)</w:t>
+      </w:r>
+    </w:p>
+    <w:p>
+      <w:pPr>
+        <w:pStyle w:val="Normal"/>
+        <w:spacing w:lineRule="auto" w:line="240" w:before="435" w:after="0"/>
+        <w:rPr/>
+      </w:pPr>
+      <w:r>
+        <w:rPr/>
+        <w:t xml:space="preserve"> </w:t>
+      </w:r>
+    </w:p>
+    <w:p>
+      <w:pPr>
+        <w:pStyle w:val="Normal"/>
+        <w:spacing w:lineRule="auto" w:line="240" w:before="435" w:after="0"/>
+        <w:rPr/>
+      </w:pPr>
+      <w:r>
+        <w:rPr/>
+        <w:t>for i in columns:</w:t>
+      </w:r>
+    </w:p>
+    <w:p>
+      <w:pPr>
+        <w:pStyle w:val="Normal"/>
+        <w:spacing w:lineRule="auto" w:line="240" w:before="435" w:after="0"/>
+        <w:rPr/>
+      </w:pPr>
+      <w:r>
+        <w:rPr/>
+        <w:t xml:space="preserve"> </w:t>
+      </w:r>
+    </w:p>
+    <w:p>
+      <w:pPr>
+        <w:pStyle w:val="Normal"/>
+        <w:spacing w:lineRule="auto" w:line="240" w:before="435" w:after="0"/>
+        <w:rPr/>
+      </w:pPr>
+      <w:r>
+        <w:rPr/>
+        <w:t xml:space="preserve">    </w:t>
+      </w:r>
+      <w:r>
+        <w:rPr/>
+        <w:t># printing the third element of the column</w:t>
+      </w:r>
+    </w:p>
+    <w:p>
+      <w:pPr>
+        <w:pStyle w:val="Normal"/>
+        <w:spacing w:lineRule="auto" w:line="240" w:before="435" w:after="0"/>
+        <w:rPr/>
+      </w:pPr>
+      <w:r>
+        <w:rPr/>
+        <w:t xml:space="preserve">    </w:t>
+      </w:r>
+      <w:r>
+        <w:rPr/>
+        <w:t>print (df[i][2])</w:t>
+      </w:r>
+    </w:p>
+    <w:p>
+      <w:pPr>
+        <w:pStyle w:val="Normal"/>
+        <w:spacing w:lineRule="auto" w:line="240" w:before="435" w:after="0"/>
+        <w:rPr/>
+      </w:pPr>
+      <w:r>
+        <w:rPr/>
+        <w:t>Output:</w:t>
+      </w:r>
+    </w:p>
+    <w:p>
+      <w:pPr>
+        <w:pStyle w:val="Normal"/>
+        <w:spacing w:lineRule="auto" w:line="240" w:before="435" w:after="0"/>
+        <w:rPr/>
+      </w:pPr>
+      <w:r>
+        <w:rPr/>
+        <w:t>For more Details refer to Iterating over rows and columns in Pandas DataFrame</w:t>
+      </w:r>
+    </w:p>
+    <w:p>
+      <w:pPr>
+        <w:pStyle w:val="Normal"/>
+        <w:spacing w:lineRule="auto" w:line="240" w:before="435" w:after="0"/>
+        <w:rPr/>
+      </w:pPr>
+      <w:r>
+        <w:rPr/>
+        <w:t>DataFrame Methods:</w:t>
+      </w:r>
+    </w:p>
+    <w:p>
+      <w:pPr>
+        <w:pStyle w:val="Normal"/>
+        <w:spacing w:lineRule="auto" w:line="240" w:before="435" w:after="0"/>
+        <w:rPr/>
+      </w:pPr>
+      <w:r>
+        <w:rPr/>
+        <w:t>FUNCTION</w:t>
+        <w:tab/>
+        <w:t>DESCRIPTION</w:t>
+      </w:r>
+    </w:p>
+    <w:p>
+      <w:pPr>
+        <w:pStyle w:val="Normal"/>
+        <w:spacing w:lineRule="auto" w:line="240" w:before="435" w:after="0"/>
+        <w:rPr/>
+      </w:pPr>
+      <w:r>
+        <w:rPr/>
+        <w:t>index()</w:t>
+        <w:tab/>
+        <w:t>Method returns index (row labels) of the DataFrame</w:t>
+      </w:r>
+    </w:p>
+    <w:p>
+      <w:pPr>
+        <w:pStyle w:val="Normal"/>
+        <w:spacing w:lineRule="auto" w:line="240" w:before="435" w:after="0"/>
+        <w:rPr/>
+      </w:pPr>
+      <w:r>
+        <w:rPr/>
+        <w:t>insert()</w:t>
+        <w:tab/>
+        <w:t>Method inserts a column into a DataFrame</w:t>
+      </w:r>
+    </w:p>
+    <w:p>
+      <w:pPr>
+        <w:pStyle w:val="Normal"/>
+        <w:spacing w:lineRule="auto" w:line="240" w:before="435" w:after="0"/>
+        <w:rPr/>
+      </w:pPr>
+      <w:r>
+        <w:rPr/>
+        <w:t>add()</w:t>
+        <w:tab/>
+        <w:t>Method returns addition of dataframe and other, element-wise (binary operator add)</w:t>
+      </w:r>
+    </w:p>
+    <w:p>
+      <w:pPr>
+        <w:pStyle w:val="Normal"/>
+        <w:spacing w:lineRule="auto" w:line="240" w:before="435" w:after="0"/>
+        <w:rPr/>
+      </w:pPr>
+      <w:r>
+        <w:rPr/>
+        <w:t>sub()</w:t>
+        <w:tab/>
+        <w:t>Method returns subtraction of dataframe and other, element-wise (binary operator sub)</w:t>
+      </w:r>
+    </w:p>
+    <w:p>
+      <w:pPr>
+        <w:pStyle w:val="Normal"/>
+        <w:spacing w:lineRule="auto" w:line="240" w:before="435" w:after="0"/>
+        <w:rPr/>
+      </w:pPr>
+      <w:r>
+        <w:rPr/>
+        <w:t>mul()</w:t>
+        <w:tab/>
+        <w:t>Method returns multiplication of dataframe and other, element-wise (binary operator mul)</w:t>
+      </w:r>
+    </w:p>
+    <w:p>
+      <w:pPr>
+        <w:pStyle w:val="Normal"/>
+        <w:spacing w:lineRule="auto" w:line="240" w:before="435" w:after="0"/>
+        <w:rPr/>
+      </w:pPr>
+      <w:r>
+        <w:rPr/>
+        <w:t>div()</w:t>
+        <w:tab/>
+        <w:t>Method returns floating division of dataframe and other, element-wise (binary operator truediv)</w:t>
+      </w:r>
+    </w:p>
+    <w:p>
+      <w:pPr>
+        <w:pStyle w:val="Normal"/>
+        <w:spacing w:lineRule="auto" w:line="240" w:before="435" w:after="0"/>
+        <w:rPr/>
+      </w:pPr>
+      <w:r>
+        <w:rPr/>
+        <w:t>unique()</w:t>
+        <w:tab/>
+        <w:t>Method extracts the unique values in the dataframe</w:t>
+      </w:r>
+    </w:p>
+    <w:p>
+      <w:pPr>
+        <w:pStyle w:val="Normal"/>
+        <w:spacing w:lineRule="auto" w:line="240" w:before="435" w:after="0"/>
+        <w:rPr/>
+      </w:pPr>
+      <w:r>
+        <w:rPr/>
+        <w:t>nunique()</w:t>
+        <w:tab/>
+        <w:t>Method returns count of the unique values in the dataframe</w:t>
+      </w:r>
+    </w:p>
+    <w:p>
+      <w:pPr>
+        <w:pStyle w:val="Normal"/>
+        <w:spacing w:lineRule="auto" w:line="240" w:before="435" w:after="0"/>
+        <w:rPr/>
+      </w:pPr>
+      <w:r>
+        <w:rPr/>
+        <w:t>value_counts()</w:t>
+        <w:tab/>
+        <w:t>Method counts the number of times each unique value occurs within the Series</w:t>
+      </w:r>
+    </w:p>
+    <w:p>
+      <w:pPr>
+        <w:pStyle w:val="Normal"/>
+        <w:spacing w:lineRule="auto" w:line="240" w:before="435" w:after="0"/>
+        <w:rPr/>
+      </w:pPr>
+      <w:r>
+        <w:rPr/>
+        <w:t>columns()</w:t>
+        <w:tab/>
+        <w:t>Method returns the column labels of the DataFrame</w:t>
+      </w:r>
+    </w:p>
+    <w:p>
+      <w:pPr>
+        <w:pStyle w:val="Normal"/>
+        <w:spacing w:lineRule="auto" w:line="240" w:before="435" w:after="0"/>
+        <w:rPr/>
+      </w:pPr>
+      <w:r>
+        <w:rPr/>
+        <w:t>axes()</w:t>
+        <w:tab/>
+        <w:t>Method returns a list representing the axes of the DataFrame</w:t>
+      </w:r>
+    </w:p>
+    <w:p>
+      <w:pPr>
+        <w:pStyle w:val="Normal"/>
+        <w:spacing w:lineRule="auto" w:line="240" w:before="435" w:after="0"/>
+        <w:rPr/>
+      </w:pPr>
+      <w:r>
+        <w:rPr/>
+        <w:t>isnull()</w:t>
+        <w:tab/>
+        <w:t>Method creates a Boolean Series for extracting rows with null values</w:t>
+      </w:r>
+    </w:p>
+    <w:p>
+      <w:pPr>
+        <w:pStyle w:val="Normal"/>
+        <w:spacing w:lineRule="auto" w:line="240" w:before="435" w:after="0"/>
+        <w:rPr/>
+      </w:pPr>
+      <w:r>
+        <w:rPr/>
+        <w:t>notnull()</w:t>
+        <w:tab/>
+        <w:t>Method creates a Boolean Series for extracting rows with non-null values</w:t>
+      </w:r>
+    </w:p>
+    <w:p>
+      <w:pPr>
+        <w:pStyle w:val="Normal"/>
+        <w:spacing w:lineRule="auto" w:line="240" w:before="435" w:after="0"/>
+        <w:rPr/>
+      </w:pPr>
+      <w:r>
+        <w:rPr/>
+        <w:t>between()</w:t>
+        <w:tab/>
+        <w:t>Method extracts rows where a column value falls in between a predefined range</w:t>
+      </w:r>
+    </w:p>
+    <w:p>
+      <w:pPr>
+        <w:pStyle w:val="Normal"/>
+        <w:spacing w:lineRule="auto" w:line="240" w:before="435" w:after="0"/>
+        <w:rPr/>
+      </w:pPr>
+      <w:r>
+        <w:rPr/>
+        <w:t>isin()</w:t>
+        <w:tab/>
+        <w:t>Method extracts rows from a DataFrame where a column value exists in a predefined collection</w:t>
+      </w:r>
+    </w:p>
+    <w:p>
+      <w:pPr>
+        <w:pStyle w:val="Normal"/>
+        <w:spacing w:lineRule="auto" w:line="240" w:before="435" w:after="0"/>
+        <w:rPr/>
+      </w:pPr>
+      <w:r>
+        <w:rPr/>
+        <w:t>dtypes()</w:t>
+        <w:tab/>
+        <w:t>Method returns a Series with the data type of each column. The result’s index is the original DataFrame’s columns</w:t>
+      </w:r>
+    </w:p>
+    <w:p>
+      <w:pPr>
+        <w:pStyle w:val="Normal"/>
+        <w:spacing w:lineRule="auto" w:line="240" w:before="435" w:after="0"/>
+        <w:rPr/>
+      </w:pPr>
+      <w:r>
+        <w:rPr/>
+        <w:t>astype()</w:t>
+        <w:tab/>
+        <w:t>Method converts the data types in a Series</w:t>
+      </w:r>
+    </w:p>
+    <w:p>
+      <w:pPr>
+        <w:pStyle w:val="Normal"/>
+        <w:spacing w:lineRule="auto" w:line="240" w:before="435" w:after="0"/>
+        <w:rPr/>
+      </w:pPr>
+      <w:r>
+        <w:rPr/>
+        <w:t>values()</w:t>
+        <w:tab/>
+        <w:t>Method returns a Numpy representation of the DataFrame i.e. only the values in the DataFrame will be returned, the axes labels will be removed</w:t>
+      </w:r>
+    </w:p>
+    <w:p>
+      <w:pPr>
+        <w:pStyle w:val="Normal"/>
+        <w:spacing w:lineRule="auto" w:line="240" w:before="435" w:after="0"/>
+        <w:rPr/>
+      </w:pPr>
+      <w:r>
+        <w:rPr/>
+        <w:t>sort_values()- Set1, Set2</w:t>
+        <w:tab/>
+        <w:t>Method sorts a data frame in Ascending or Descending order of passed Column</w:t>
+      </w:r>
+    </w:p>
+    <w:p>
+      <w:pPr>
+        <w:pStyle w:val="Normal"/>
+        <w:spacing w:lineRule="auto" w:line="240" w:before="435" w:after="0"/>
+        <w:rPr/>
+      </w:pPr>
+      <w:r>
+        <w:rPr/>
+        <w:t>sort_index()</w:t>
+        <w:tab/>
+        <w:t>Method sorts the values in a DataFrame based on their index positions or labels instead of their values but sometimes a data frame is made out of two or more data frames and hence later index can be changed using this method</w:t>
+      </w:r>
+    </w:p>
+    <w:p>
+      <w:pPr>
+        <w:pStyle w:val="Normal"/>
+        <w:spacing w:lineRule="auto" w:line="240" w:before="435" w:after="0"/>
+        <w:rPr/>
+      </w:pPr>
+      <w:r>
+        <w:rPr/>
+        <w:t>loc[]</w:t>
+        <w:tab/>
+        <w:t>Method retrieves rows based on index label</w:t>
+      </w:r>
+    </w:p>
+    <w:p>
+      <w:pPr>
+        <w:pStyle w:val="Normal"/>
+        <w:spacing w:lineRule="auto" w:line="240" w:before="435" w:after="0"/>
+        <w:rPr/>
+      </w:pPr>
+      <w:r>
+        <w:rPr/>
+        <w:t>iloc[]</w:t>
+        <w:tab/>
+        <w:t>Method retrieves rows based on index position</w:t>
+      </w:r>
+    </w:p>
+    <w:p>
+      <w:pPr>
+        <w:pStyle w:val="Normal"/>
+        <w:spacing w:lineRule="auto" w:line="240" w:before="435" w:after="0"/>
+        <w:rPr/>
+      </w:pPr>
+      <w:r>
+        <w:rPr/>
+        <w:t>ix[]</w:t>
+        <w:tab/>
+        <w:t>Method retrieves DataFrame rows based on either index label or index position. This method combines the best features of the .loc[] and .iloc[] methods</w:t>
+      </w:r>
+    </w:p>
+    <w:p>
+      <w:pPr>
+        <w:pStyle w:val="Normal"/>
+        <w:spacing w:lineRule="auto" w:line="240" w:before="435" w:after="0"/>
+        <w:rPr/>
+      </w:pPr>
+      <w:r>
+        <w:rPr/>
+        <w:t>rename()</w:t>
+        <w:tab/>
+        <w:t>Method is called on a DataFrame to change the names of the index labels or column names</w:t>
+      </w:r>
+    </w:p>
+    <w:p>
+      <w:pPr>
+        <w:pStyle w:val="Normal"/>
+        <w:spacing w:lineRule="auto" w:line="240" w:before="435" w:after="0"/>
+        <w:rPr/>
+      </w:pPr>
+      <w:r>
+        <w:rPr/>
+        <w:t>columns()</w:t>
+        <w:tab/>
+        <w:t>Method is an alternative attribute to change the coloumn name</w:t>
+      </w:r>
+    </w:p>
+    <w:p>
+      <w:pPr>
+        <w:pStyle w:val="Normal"/>
+        <w:spacing w:lineRule="auto" w:line="240" w:before="435" w:after="0"/>
+        <w:rPr/>
+      </w:pPr>
+      <w:r>
+        <w:rPr/>
+        <w:t>drop()</w:t>
+        <w:tab/>
+        <w:t>Method is used to delete rows or columns from a DataFrame</w:t>
+      </w:r>
+    </w:p>
+    <w:p>
+      <w:pPr>
+        <w:pStyle w:val="Normal"/>
+        <w:spacing w:lineRule="auto" w:line="240" w:before="435" w:after="0"/>
+        <w:rPr/>
+      </w:pPr>
+      <w:r>
+        <w:rPr/>
+        <w:t>pop()</w:t>
+        <w:tab/>
+        <w:t>Method is used to delete rows or columns from a DataFrame</w:t>
+      </w:r>
+    </w:p>
+    <w:p>
+      <w:pPr>
+        <w:pStyle w:val="Normal"/>
+        <w:spacing w:lineRule="auto" w:line="240" w:before="435" w:after="0"/>
+        <w:rPr/>
+      </w:pPr>
+      <w:r>
+        <w:rPr/>
+        <w:t>sample()</w:t>
+        <w:tab/>
+        <w:t>Method pulls out a random sample of rows or columns from a DataFrame</w:t>
+      </w:r>
+    </w:p>
+    <w:p>
+      <w:pPr>
+        <w:pStyle w:val="Normal"/>
+        <w:spacing w:lineRule="auto" w:line="240" w:before="435" w:after="0"/>
+        <w:rPr/>
+      </w:pPr>
+      <w:r>
+        <w:rPr/>
+        <w:t>nsmallest()</w:t>
+        <w:tab/>
+        <w:t>Method pulls out the rows with the smallest values in a column</w:t>
+      </w:r>
+    </w:p>
+    <w:p>
+      <w:pPr>
+        <w:pStyle w:val="Normal"/>
+        <w:spacing w:lineRule="auto" w:line="240" w:before="435" w:after="0"/>
+        <w:rPr/>
+      </w:pPr>
+      <w:r>
+        <w:rPr/>
+        <w:t>nlargest()</w:t>
+        <w:tab/>
+        <w:t>Method pulls out the rows with the largest values in a column</w:t>
+      </w:r>
+    </w:p>
+    <w:p>
+      <w:pPr>
+        <w:pStyle w:val="Normal"/>
+        <w:spacing w:lineRule="auto" w:line="240" w:before="435" w:after="0"/>
+        <w:rPr/>
+      </w:pPr>
+      <w:r>
+        <w:rPr/>
+        <w:t>shape()</w:t>
+        <w:tab/>
+        <w:t>Method returns a tuple representing the dimensionality of the DataFrame</w:t>
+      </w:r>
+    </w:p>
+    <w:p>
+      <w:pPr>
+        <w:pStyle w:val="Normal"/>
+        <w:spacing w:lineRule="auto" w:line="240" w:before="435" w:after="0"/>
+        <w:rPr/>
+      </w:pPr>
+      <w:r>
+        <w:rPr/>
+        <w:t>ndim()</w:t>
+        <w:tab/>
+        <w:t>Method returns an ‘int’ representing the number of axes / array dimensions.</w:t>
+      </w:r>
+    </w:p>
+    <w:p>
+      <w:pPr>
+        <w:pStyle w:val="Normal"/>
+        <w:spacing w:lineRule="auto" w:line="240" w:before="435" w:after="0"/>
+        <w:rPr/>
+      </w:pPr>
+      <w:r>
+        <w:rPr/>
+        <w:t>Returns 1 if Series, otherwise returns 2 if DataFrame</w:t>
+      </w:r>
+    </w:p>
+    <w:p>
+      <w:pPr>
+        <w:pStyle w:val="Normal"/>
+        <w:spacing w:lineRule="auto" w:line="240" w:before="435" w:after="0"/>
+        <w:rPr/>
+      </w:pPr>
+      <w:r>
+        <w:rPr/>
+        <w:t>dropna()</w:t>
+        <w:tab/>
+        <w:t>Method allows the user to analyze and drop Rows/Columns with Null values in different ways</w:t>
+      </w:r>
+    </w:p>
+    <w:p>
+      <w:pPr>
+        <w:pStyle w:val="Normal"/>
+        <w:spacing w:lineRule="auto" w:line="240" w:before="435" w:after="0"/>
+        <w:rPr/>
+      </w:pPr>
+      <w:r>
+        <w:rPr/>
+        <w:t>fillna()</w:t>
+        <w:tab/>
+        <w:t>Method manages and let the user replace NaN values with some value of their own</w:t>
+      </w:r>
+    </w:p>
+    <w:p>
+      <w:pPr>
+        <w:pStyle w:val="Normal"/>
+        <w:spacing w:lineRule="auto" w:line="240" w:before="435" w:after="0"/>
+        <w:rPr/>
+      </w:pPr>
+      <w:r>
+        <w:rPr/>
+        <w:t>rank()</w:t>
+        <w:tab/>
+        <w:t>Values in a Series can be ranked in order with this method</w:t>
+      </w:r>
+    </w:p>
+    <w:p>
+      <w:pPr>
+        <w:pStyle w:val="Normal"/>
+        <w:spacing w:lineRule="auto" w:line="240" w:before="435" w:after="0"/>
+        <w:rPr/>
+      </w:pPr>
+      <w:r>
+        <w:rPr/>
+        <w:t>query()</w:t>
+        <w:tab/>
+        <w:t>Method is an alternate string-based syntax for extracting a subset from a DataFrame</w:t>
+      </w:r>
+    </w:p>
+    <w:p>
+      <w:pPr>
+        <w:pStyle w:val="Normal"/>
+        <w:spacing w:lineRule="auto" w:line="240" w:before="435" w:after="0"/>
+        <w:rPr/>
+      </w:pPr>
+      <w:r>
+        <w:rPr/>
+        <w:t>copy()</w:t>
+        <w:tab/>
+        <w:t>Method creates an independent copy of a pandas object</w:t>
+      </w:r>
+    </w:p>
+    <w:p>
+      <w:pPr>
+        <w:pStyle w:val="Normal"/>
+        <w:spacing w:lineRule="auto" w:line="240" w:before="435" w:after="0"/>
+        <w:rPr/>
+      </w:pPr>
+      <w:r>
+        <w:rPr/>
+        <w:t>duplicated()</w:t>
+        <w:tab/>
+        <w:t>Method creates a Boolean Series and uses it to extract rows that have duplicate values</w:t>
+      </w:r>
+    </w:p>
+    <w:p>
+      <w:pPr>
+        <w:pStyle w:val="Normal"/>
+        <w:spacing w:lineRule="auto" w:line="240" w:before="435" w:after="0"/>
+        <w:rPr/>
+      </w:pPr>
+      <w:r>
+        <w:rPr/>
+        <w:t>drop_duplicates()</w:t>
+        <w:tab/>
+        <w:t>Method is an alternative option to identifying duplicate rows and removing them through filtering</w:t>
+      </w:r>
+    </w:p>
+    <w:p>
+      <w:pPr>
+        <w:pStyle w:val="Normal"/>
+        <w:spacing w:lineRule="auto" w:line="240" w:before="435" w:after="0"/>
+        <w:rPr/>
+      </w:pPr>
+      <w:r>
+        <w:rPr/>
+        <w:t>set_index()</w:t>
+        <w:tab/>
+        <w:t>Method sets the DataFrame index (row labels) using one or more existing columns</w:t>
+      </w:r>
+    </w:p>
+    <w:p>
+      <w:pPr>
+        <w:pStyle w:val="Normal"/>
+        <w:spacing w:lineRule="auto" w:line="240" w:before="435" w:after="0"/>
+        <w:rPr/>
+      </w:pPr>
+      <w:r>
+        <w:rPr/>
+        <w:t>reset_index()</w:t>
+        <w:tab/>
+        <w:t>Method resets index of a Data Frame. This method sets a list of integer ranging from 0 to length of data as index</w:t>
+      </w:r>
+    </w:p>
+    <w:p>
+      <w:pPr>
+        <w:pStyle w:val="Normal"/>
+        <w:spacing w:lineRule="auto" w:line="240" w:before="435" w:after="0"/>
+        <w:rPr/>
+      </w:pPr>
+      <w:r>
+        <w:rPr/>
+        <w:t>where()</w:t>
+        <w:tab/>
+        <w:t>Method is used to check a Data Frame for one or more condition and return the result accordingly. By default, the rows not satisfying the condition are filled with NaN value</w:t>
       </w:r>
     </w:p>
     <w:sectPr>
@@ -542,116 +5083,6 @@
   <w:abstractNum w:abstractNumId="1">
     <w:lvl w:ilvl="0">
       <w:start w:val="1"/>
-      <w:numFmt w:val="decimal"/>
-      <w:lvlText w:val="%1."/>
-      <w:lvlJc w:val="left"/>
-      <w:pPr>
-        <w:tabs>
-          <w:tab w:val="num" w:pos="720"/>
-        </w:tabs>
-        <w:ind w:left="720" w:hanging="360"/>
-      </w:pPr>
-    </w:lvl>
-    <w:lvl w:ilvl="1">
-      <w:start w:val="1"/>
-      <w:numFmt w:val="decimal"/>
-      <w:lvlText w:val="%2."/>
-      <w:lvlJc w:val="left"/>
-      <w:pPr>
-        <w:tabs>
-          <w:tab w:val="num" w:pos="1440"/>
-        </w:tabs>
-        <w:ind w:left="1440" w:hanging="360"/>
-      </w:pPr>
-    </w:lvl>
-    <w:lvl w:ilvl="2">
-      <w:start w:val="1"/>
-      <w:numFmt w:val="decimal"/>
-      <w:lvlText w:val="%3."/>
-      <w:lvlJc w:val="left"/>
-      <w:pPr>
-        <w:tabs>
-          <w:tab w:val="num" w:pos="2160"/>
-        </w:tabs>
-        <w:ind w:left="2160" w:hanging="360"/>
-      </w:pPr>
-    </w:lvl>
-    <w:lvl w:ilvl="3">
-      <w:start w:val="1"/>
-      <w:numFmt w:val="decimal"/>
-      <w:lvlText w:val="%4."/>
-      <w:lvlJc w:val="left"/>
-      <w:pPr>
-        <w:tabs>
-          <w:tab w:val="num" w:pos="2880"/>
-        </w:tabs>
-        <w:ind w:left="2880" w:hanging="360"/>
-      </w:pPr>
-    </w:lvl>
-    <w:lvl w:ilvl="4">
-      <w:start w:val="1"/>
-      <w:numFmt w:val="decimal"/>
-      <w:lvlText w:val="%5."/>
-      <w:lvlJc w:val="left"/>
-      <w:pPr>
-        <w:tabs>
-          <w:tab w:val="num" w:pos="3600"/>
-        </w:tabs>
-        <w:ind w:left="3600" w:hanging="360"/>
-      </w:pPr>
-    </w:lvl>
-    <w:lvl w:ilvl="5">
-      <w:start w:val="1"/>
-      <w:numFmt w:val="decimal"/>
-      <w:lvlText w:val="%6."/>
-      <w:lvlJc w:val="left"/>
-      <w:pPr>
-        <w:tabs>
-          <w:tab w:val="num" w:pos="4320"/>
-        </w:tabs>
-        <w:ind w:left="4320" w:hanging="360"/>
-      </w:pPr>
-    </w:lvl>
-    <w:lvl w:ilvl="6">
-      <w:start w:val="1"/>
-      <w:numFmt w:val="decimal"/>
-      <w:lvlText w:val="%7."/>
-      <w:lvlJc w:val="left"/>
-      <w:pPr>
-        <w:tabs>
-          <w:tab w:val="num" w:pos="5040"/>
-        </w:tabs>
-        <w:ind w:left="5040" w:hanging="360"/>
-      </w:pPr>
-    </w:lvl>
-    <w:lvl w:ilvl="7">
-      <w:start w:val="1"/>
-      <w:numFmt w:val="decimal"/>
-      <w:lvlText w:val="%8."/>
-      <w:lvlJc w:val="left"/>
-      <w:pPr>
-        <w:tabs>
-          <w:tab w:val="num" w:pos="5760"/>
-        </w:tabs>
-        <w:ind w:left="5760" w:hanging="360"/>
-      </w:pPr>
-    </w:lvl>
-    <w:lvl w:ilvl="8">
-      <w:start w:val="1"/>
-      <w:numFmt w:val="decimal"/>
-      <w:lvlText w:val="%9."/>
-      <w:lvlJc w:val="left"/>
-      <w:pPr>
-        <w:tabs>
-          <w:tab w:val="num" w:pos="6480"/>
-        </w:tabs>
-        <w:ind w:left="6480" w:hanging="360"/>
-      </w:pPr>
-    </w:lvl>
-  </w:abstractNum>
-  <w:abstractNum w:abstractNumId="2">
-    <w:lvl w:ilvl="0">
-      <w:start w:val="1"/>
       <w:numFmt w:val="none"/>
       <w:suff w:val="nothing"/>
       <w:lvlText w:val=""/>
@@ -739,6 +5170,116 @@
       <w:lvlJc w:val="left"/>
       <w:pPr>
         <w:ind w:left="0" w:hanging="0"/>
+      </w:pPr>
+    </w:lvl>
+  </w:abstractNum>
+  <w:abstractNum w:abstractNumId="2">
+    <w:lvl w:ilvl="0">
+      <w:start w:val="1"/>
+      <w:numFmt w:val="decimal"/>
+      <w:lvlText w:val="%1."/>
+      <w:lvlJc w:val="left"/>
+      <w:pPr>
+        <w:tabs>
+          <w:tab w:val="num" w:pos="720"/>
+        </w:tabs>
+        <w:ind w:left="720" w:hanging="360"/>
+      </w:pPr>
+    </w:lvl>
+    <w:lvl w:ilvl="1">
+      <w:start w:val="1"/>
+      <w:numFmt w:val="decimal"/>
+      <w:lvlText w:val="%2."/>
+      <w:lvlJc w:val="left"/>
+      <w:pPr>
+        <w:tabs>
+          <w:tab w:val="num" w:pos="1440"/>
+        </w:tabs>
+        <w:ind w:left="1440" w:hanging="360"/>
+      </w:pPr>
+    </w:lvl>
+    <w:lvl w:ilvl="2">
+      <w:start w:val="1"/>
+      <w:numFmt w:val="decimal"/>
+      <w:lvlText w:val="%3."/>
+      <w:lvlJc w:val="left"/>
+      <w:pPr>
+        <w:tabs>
+          <w:tab w:val="num" w:pos="2160"/>
+        </w:tabs>
+        <w:ind w:left="2160" w:hanging="360"/>
+      </w:pPr>
+    </w:lvl>
+    <w:lvl w:ilvl="3">
+      <w:start w:val="1"/>
+      <w:numFmt w:val="decimal"/>
+      <w:lvlText w:val="%4."/>
+      <w:lvlJc w:val="left"/>
+      <w:pPr>
+        <w:tabs>
+          <w:tab w:val="num" w:pos="2880"/>
+        </w:tabs>
+        <w:ind w:left="2880" w:hanging="360"/>
+      </w:pPr>
+    </w:lvl>
+    <w:lvl w:ilvl="4">
+      <w:start w:val="1"/>
+      <w:numFmt w:val="decimal"/>
+      <w:lvlText w:val="%5."/>
+      <w:lvlJc w:val="left"/>
+      <w:pPr>
+        <w:tabs>
+          <w:tab w:val="num" w:pos="3600"/>
+        </w:tabs>
+        <w:ind w:left="3600" w:hanging="360"/>
+      </w:pPr>
+    </w:lvl>
+    <w:lvl w:ilvl="5">
+      <w:start w:val="1"/>
+      <w:numFmt w:val="decimal"/>
+      <w:lvlText w:val="%6."/>
+      <w:lvlJc w:val="left"/>
+      <w:pPr>
+        <w:tabs>
+          <w:tab w:val="num" w:pos="4320"/>
+        </w:tabs>
+        <w:ind w:left="4320" w:hanging="360"/>
+      </w:pPr>
+    </w:lvl>
+    <w:lvl w:ilvl="6">
+      <w:start w:val="1"/>
+      <w:numFmt w:val="decimal"/>
+      <w:lvlText w:val="%7."/>
+      <w:lvlJc w:val="left"/>
+      <w:pPr>
+        <w:tabs>
+          <w:tab w:val="num" w:pos="5040"/>
+        </w:tabs>
+        <w:ind w:left="5040" w:hanging="360"/>
+      </w:pPr>
+    </w:lvl>
+    <w:lvl w:ilvl="7">
+      <w:start w:val="1"/>
+      <w:numFmt w:val="decimal"/>
+      <w:lvlText w:val="%8."/>
+      <w:lvlJc w:val="left"/>
+      <w:pPr>
+        <w:tabs>
+          <w:tab w:val="num" w:pos="5760"/>
+        </w:tabs>
+        <w:ind w:left="5760" w:hanging="360"/>
+      </w:pPr>
+    </w:lvl>
+    <w:lvl w:ilvl="8">
+      <w:start w:val="1"/>
+      <w:numFmt w:val="decimal"/>
+      <w:lvlText w:val="%9."/>
+      <w:lvlJc w:val="left"/>
+      <w:pPr>
+        <w:tabs>
+          <w:tab w:val="num" w:pos="6480"/>
+        </w:tabs>
+        <w:ind w:left="6480" w:hanging="360"/>
       </w:pPr>
     </w:lvl>
   </w:abstractNum>
@@ -1163,9 +5704,12 @@
   <w:style w:type="paragraph" w:styleId="Heading2">
     <w:name w:val="Heading 2"/>
     <w:basedOn w:val="Heading"/>
-    <w:next w:val="TextBody"/>
     <w:qFormat/>
     <w:pPr>
+      <w:numPr>
+        <w:ilvl w:val="1"/>
+        <w:numId w:val="1"/>
+      </w:numPr>
       <w:spacing w:before="200" w:after="120"/>
       <w:outlineLvl w:val="1"/>
     </w:pPr>

</xml_diff>